<commit_message>
Added example 4 and finish
</commit_message>
<xml_diff>
--- a/Ursnif-Investigation-report.docx
+++ b/Ursnif-Investigation-report.docx
@@ -2883,29 +2883,7 @@
           <w:szCs w:val="23"/>
           <w:lang w:val="en-US"/>
         </w:rPr>
-        <w:t xml:space="preserve">As shown, these are the http traffic caused by </w:t>
-      </w:r>
-      <w:proofErr w:type="spellStart"/>
-      <w:r>
-        <w:rPr>
-          <w:rFonts w:ascii="Arial" w:hAnsi="Arial" w:cs="Arial"/>
-          <w:color w:val="49535B"/>
-          <w:sz w:val="23"/>
-          <w:szCs w:val="23"/>
-          <w:lang w:val="en-US"/>
-        </w:rPr>
-        <w:t>Ursnif</w:t>
-      </w:r>
-      <w:proofErr w:type="spellEnd"/>
-      <w:r>
-        <w:rPr>
-          <w:rFonts w:ascii="Arial" w:hAnsi="Arial" w:cs="Arial"/>
-          <w:color w:val="49535B"/>
-          <w:sz w:val="23"/>
-          <w:szCs w:val="23"/>
-          <w:lang w:val="en-US"/>
-        </w:rPr>
-        <w:t xml:space="preserve">. </w:t>
+        <w:t xml:space="preserve">As shown, these are the http traffic caused by Ursnif. </w:t>
       </w:r>
     </w:p>
     <w:p>
@@ -6475,18 +6453,52 @@
         </w:rPr>
         <w:t>We have seen various types of follow-up malware from Ursnif infections, including </w:t>
       </w:r>
-      <w:hyperlink r:id="rId31" w:history="1">
-        <w:r>
-          <w:rPr>
-            <w:rStyle w:val="Hyperlink"/>
-            <w:rFonts w:ascii="Arial" w:eastAsiaTheme="majorEastAsia" w:hAnsi="Arial" w:cs="Arial"/>
-            <w:color w:val="65ABDA"/>
-            <w:sz w:val="23"/>
-            <w:szCs w:val="23"/>
-          </w:rPr>
-          <w:t>Dridex</w:t>
-        </w:r>
-      </w:hyperlink>
+      <w:r>
+        <w:rPr>
+          <w:rFonts w:ascii="Arial" w:hAnsi="Arial" w:cs="Arial"/>
+          <w:color w:val="49535B"/>
+          <w:sz w:val="23"/>
+          <w:szCs w:val="23"/>
+        </w:rPr>
+        <w:fldChar w:fldCharType="begin"/>
+      </w:r>
+      <w:r>
+        <w:rPr>
+          <w:rFonts w:ascii="Arial" w:hAnsi="Arial" w:cs="Arial"/>
+          <w:color w:val="49535B"/>
+          <w:sz w:val="23"/>
+          <w:szCs w:val="23"/>
+        </w:rPr>
+        <w:instrText xml:space="preserve"> HYPERLINK "https://www.malware-traffic-analysis.net/2019/12/02/index.html" </w:instrText>
+      </w:r>
+      <w:r>
+        <w:rPr>
+          <w:rFonts w:ascii="Arial" w:hAnsi="Arial" w:cs="Arial"/>
+          <w:color w:val="49535B"/>
+          <w:sz w:val="23"/>
+          <w:szCs w:val="23"/>
+        </w:rPr>
+        <w:fldChar w:fldCharType="separate"/>
+      </w:r>
+      <w:r>
+        <w:rPr>
+          <w:rStyle w:val="Hyperlink"/>
+          <w:rFonts w:ascii="Arial" w:eastAsiaTheme="majorEastAsia" w:hAnsi="Arial" w:cs="Arial"/>
+          <w:color w:val="65ABDA"/>
+          <w:sz w:val="23"/>
+          <w:szCs w:val="23"/>
+        </w:rPr>
+        <w:t>Dridex</w:t>
+      </w:r>
+      <w:r>
+        <w:rPr>
+          <w:rFonts w:ascii="Arial" w:hAnsi="Arial" w:cs="Arial"/>
+          <w:color w:val="49535B"/>
+          <w:sz w:val="23"/>
+          <w:szCs w:val="23"/>
+        </w:rPr>
+        <w:fldChar w:fldCharType="end"/>
+      </w:r>
       <w:r>
         <w:rPr>
           <w:rFonts w:ascii="Arial" w:hAnsi="Arial" w:cs="Arial"/>
@@ -6496,18 +6508,52 @@
         </w:rPr>
         <w:t>, </w:t>
       </w:r>
-      <w:hyperlink r:id="rId32" w:history="1">
-        <w:r>
-          <w:rPr>
-            <w:rStyle w:val="Hyperlink"/>
-            <w:rFonts w:ascii="Arial" w:eastAsiaTheme="majorEastAsia" w:hAnsi="Arial" w:cs="Arial"/>
-            <w:color w:val="65ABDA"/>
-            <w:sz w:val="23"/>
-            <w:szCs w:val="23"/>
-          </w:rPr>
-          <w:t>IcedID</w:t>
-        </w:r>
-      </w:hyperlink>
+      <w:r>
+        <w:rPr>
+          <w:rFonts w:ascii="Arial" w:hAnsi="Arial" w:cs="Arial"/>
+          <w:color w:val="49535B"/>
+          <w:sz w:val="23"/>
+          <w:szCs w:val="23"/>
+        </w:rPr>
+        <w:fldChar w:fldCharType="begin"/>
+      </w:r>
+      <w:r>
+        <w:rPr>
+          <w:rFonts w:ascii="Arial" w:hAnsi="Arial" w:cs="Arial"/>
+          <w:color w:val="49535B"/>
+          <w:sz w:val="23"/>
+          <w:szCs w:val="23"/>
+        </w:rPr>
+        <w:instrText xml:space="preserve"> HYPERLINK "https://www.malware-traffic-analysis.net/2019/10/21/index.html" </w:instrText>
+      </w:r>
+      <w:r>
+        <w:rPr>
+          <w:rFonts w:ascii="Arial" w:hAnsi="Arial" w:cs="Arial"/>
+          <w:color w:val="49535B"/>
+          <w:sz w:val="23"/>
+          <w:szCs w:val="23"/>
+        </w:rPr>
+        <w:fldChar w:fldCharType="separate"/>
+      </w:r>
+      <w:r>
+        <w:rPr>
+          <w:rStyle w:val="Hyperlink"/>
+          <w:rFonts w:ascii="Arial" w:eastAsiaTheme="majorEastAsia" w:hAnsi="Arial" w:cs="Arial"/>
+          <w:color w:val="65ABDA"/>
+          <w:sz w:val="23"/>
+          <w:szCs w:val="23"/>
+        </w:rPr>
+        <w:t>IcedID</w:t>
+      </w:r>
+      <w:r>
+        <w:rPr>
+          <w:rFonts w:ascii="Arial" w:hAnsi="Arial" w:cs="Arial"/>
+          <w:color w:val="49535B"/>
+          <w:sz w:val="23"/>
+          <w:szCs w:val="23"/>
+        </w:rPr>
+        <w:fldChar w:fldCharType="end"/>
+      </w:r>
       <w:r>
         <w:rPr>
           <w:rFonts w:ascii="Arial" w:hAnsi="Arial" w:cs="Arial"/>
@@ -6517,18 +6563,52 @@
         </w:rPr>
         <w:t>, </w:t>
       </w:r>
-      <w:hyperlink r:id="rId33" w:history="1">
-        <w:r>
-          <w:rPr>
-            <w:rStyle w:val="Hyperlink"/>
-            <w:rFonts w:ascii="Arial" w:eastAsiaTheme="majorEastAsia" w:hAnsi="Arial" w:cs="Arial"/>
-            <w:color w:val="65ABDA"/>
-            <w:sz w:val="23"/>
-            <w:szCs w:val="23"/>
-          </w:rPr>
-          <w:t>Nymain</w:t>
-        </w:r>
-      </w:hyperlink>
+      <w:r>
+        <w:rPr>
+          <w:rFonts w:ascii="Arial" w:hAnsi="Arial" w:cs="Arial"/>
+          <w:color w:val="49535B"/>
+          <w:sz w:val="23"/>
+          <w:szCs w:val="23"/>
+        </w:rPr>
+        <w:fldChar w:fldCharType="begin"/>
+      </w:r>
+      <w:r>
+        <w:rPr>
+          <w:rFonts w:ascii="Arial" w:hAnsi="Arial" w:cs="Arial"/>
+          <w:color w:val="49535B"/>
+          <w:sz w:val="23"/>
+          <w:szCs w:val="23"/>
+        </w:rPr>
+        <w:instrText xml:space="preserve"> HYPERLINK "https://www.malware-traffic-analysis.net/2019/05/03/index.html" </w:instrText>
+      </w:r>
+      <w:r>
+        <w:rPr>
+          <w:rFonts w:ascii="Arial" w:hAnsi="Arial" w:cs="Arial"/>
+          <w:color w:val="49535B"/>
+          <w:sz w:val="23"/>
+          <w:szCs w:val="23"/>
+        </w:rPr>
+        <w:fldChar w:fldCharType="separate"/>
+      </w:r>
+      <w:r>
+        <w:rPr>
+          <w:rStyle w:val="Hyperlink"/>
+          <w:rFonts w:ascii="Arial" w:eastAsiaTheme="majorEastAsia" w:hAnsi="Arial" w:cs="Arial"/>
+          <w:color w:val="65ABDA"/>
+          <w:sz w:val="23"/>
+          <w:szCs w:val="23"/>
+        </w:rPr>
+        <w:t>Nymain</w:t>
+      </w:r>
+      <w:r>
+        <w:rPr>
+          <w:rFonts w:ascii="Arial" w:hAnsi="Arial" w:cs="Arial"/>
+          <w:color w:val="49535B"/>
+          <w:sz w:val="23"/>
+          <w:szCs w:val="23"/>
+        </w:rPr>
+        <w:fldChar w:fldCharType="end"/>
+      </w:r>
       <w:r>
         <w:rPr>
           <w:rFonts w:ascii="Arial" w:hAnsi="Arial" w:cs="Arial"/>
@@ -6538,18 +6618,52 @@
         </w:rPr>
         <w:t>, </w:t>
       </w:r>
-      <w:hyperlink r:id="rId34" w:history="1">
-        <w:r>
-          <w:rPr>
-            <w:rStyle w:val="Hyperlink"/>
-            <w:rFonts w:ascii="Arial" w:eastAsiaTheme="majorEastAsia" w:hAnsi="Arial" w:cs="Arial"/>
-            <w:color w:val="65ABDA"/>
-            <w:sz w:val="23"/>
-            <w:szCs w:val="23"/>
-          </w:rPr>
-          <w:t>Pushdo</w:t>
-        </w:r>
-      </w:hyperlink>
+      <w:r>
+        <w:rPr>
+          <w:rFonts w:ascii="Arial" w:hAnsi="Arial" w:cs="Arial"/>
+          <w:color w:val="49535B"/>
+          <w:sz w:val="23"/>
+          <w:szCs w:val="23"/>
+        </w:rPr>
+        <w:fldChar w:fldCharType="begin"/>
+      </w:r>
+      <w:r>
+        <w:rPr>
+          <w:rFonts w:ascii="Arial" w:hAnsi="Arial" w:cs="Arial"/>
+          <w:color w:val="49535B"/>
+          <w:sz w:val="23"/>
+          <w:szCs w:val="23"/>
+        </w:rPr>
+        <w:instrText xml:space="preserve"> HYPERLINK "https://www.malware-traffic-analysis.net/2019/07/29/index.html" </w:instrText>
+      </w:r>
+      <w:r>
+        <w:rPr>
+          <w:rFonts w:ascii="Arial" w:hAnsi="Arial" w:cs="Arial"/>
+          <w:color w:val="49535B"/>
+          <w:sz w:val="23"/>
+          <w:szCs w:val="23"/>
+        </w:rPr>
+        <w:fldChar w:fldCharType="separate"/>
+      </w:r>
+      <w:r>
+        <w:rPr>
+          <w:rStyle w:val="Hyperlink"/>
+          <w:rFonts w:ascii="Arial" w:eastAsiaTheme="majorEastAsia" w:hAnsi="Arial" w:cs="Arial"/>
+          <w:color w:val="65ABDA"/>
+          <w:sz w:val="23"/>
+          <w:szCs w:val="23"/>
+        </w:rPr>
+        <w:t>Pushdo</w:t>
+      </w:r>
+      <w:r>
+        <w:rPr>
+          <w:rFonts w:ascii="Arial" w:hAnsi="Arial" w:cs="Arial"/>
+          <w:color w:val="49535B"/>
+          <w:sz w:val="23"/>
+          <w:szCs w:val="23"/>
+        </w:rPr>
+        <w:fldChar w:fldCharType="end"/>
+      </w:r>
       <w:r>
         <w:rPr>
           <w:rFonts w:ascii="Arial" w:hAnsi="Arial" w:cs="Arial"/>
@@ -6559,18 +6673,52 @@
         </w:rPr>
         <w:t>, and </w:t>
       </w:r>
-      <w:hyperlink r:id="rId35" w:history="1">
-        <w:r>
-          <w:rPr>
-            <w:rStyle w:val="Hyperlink"/>
-            <w:rFonts w:ascii="Arial" w:eastAsiaTheme="majorEastAsia" w:hAnsi="Arial" w:cs="Arial"/>
-            <w:color w:val="65ABDA"/>
-            <w:sz w:val="23"/>
-            <w:szCs w:val="23"/>
-          </w:rPr>
-          <w:t>Trickbot</w:t>
-        </w:r>
-      </w:hyperlink>
+      <w:r>
+        <w:rPr>
+          <w:rFonts w:ascii="Arial" w:hAnsi="Arial" w:cs="Arial"/>
+          <w:color w:val="49535B"/>
+          <w:sz w:val="23"/>
+          <w:szCs w:val="23"/>
+        </w:rPr>
+        <w:fldChar w:fldCharType="begin"/>
+      </w:r>
+      <w:r>
+        <w:rPr>
+          <w:rFonts w:ascii="Arial" w:hAnsi="Arial" w:cs="Arial"/>
+          <w:color w:val="49535B"/>
+          <w:sz w:val="23"/>
+          <w:szCs w:val="23"/>
+        </w:rPr>
+        <w:instrText xml:space="preserve"> HYPERLINK "https://www.malware-traffic-analysis.net/2019/09/04/index.html" </w:instrText>
+      </w:r>
+      <w:r>
+        <w:rPr>
+          <w:rFonts w:ascii="Arial" w:hAnsi="Arial" w:cs="Arial"/>
+          <w:color w:val="49535B"/>
+          <w:sz w:val="23"/>
+          <w:szCs w:val="23"/>
+        </w:rPr>
+        <w:fldChar w:fldCharType="separate"/>
+      </w:r>
+      <w:r>
+        <w:rPr>
+          <w:rStyle w:val="Hyperlink"/>
+          <w:rFonts w:ascii="Arial" w:eastAsiaTheme="majorEastAsia" w:hAnsi="Arial" w:cs="Arial"/>
+          <w:color w:val="65ABDA"/>
+          <w:sz w:val="23"/>
+          <w:szCs w:val="23"/>
+        </w:rPr>
+        <w:t>Trickbot</w:t>
+      </w:r>
+      <w:r>
+        <w:rPr>
+          <w:rFonts w:ascii="Arial" w:hAnsi="Arial" w:cs="Arial"/>
+          <w:color w:val="49535B"/>
+          <w:sz w:val="23"/>
+          <w:szCs w:val="23"/>
+        </w:rPr>
+        <w:fldChar w:fldCharType="end"/>
+      </w:r>
       <w:r>
         <w:rPr>
           <w:rFonts w:ascii="Arial" w:hAnsi="Arial" w:cs="Arial"/>
@@ -6634,10 +6782,84 @@
     <w:p/>
     <w:p>
       <w:pPr>
-        <w:rPr>
+        <w:shd w:val="clear" w:color="auto" w:fill="FFFFFF"/>
+        <w:spacing w:after="100" w:afterAutospacing="1"/>
+        <w:rPr>
+          <w:rFonts w:ascii="Arial" w:hAnsi="Arial" w:cs="Arial"/>
+          <w:color w:val="49535B"/>
+          <w:sz w:val="23"/>
+          <w:szCs w:val="23"/>
+        </w:rPr>
+      </w:pPr>
+      <w:r>
+        <w:rPr>
+          <w:rFonts w:ascii="Arial" w:hAnsi="Arial" w:cs="Arial"/>
+          <w:color w:val="49535B"/>
+          <w:sz w:val="23"/>
+          <w:szCs w:val="23"/>
+        </w:rPr>
+        <w:t xml:space="preserve">Unlike our first three examples, this pcap </w:t>
+      </w:r>
+      <w:r>
+        <w:rPr>
+          <w:rFonts w:ascii="Arial" w:hAnsi="Arial" w:cs="Arial"/>
+          <w:color w:val="49535B"/>
+          <w:sz w:val="23"/>
+          <w:szCs w:val="23"/>
           <w:lang w:val="en-US"/>
         </w:rPr>
-      </w:pPr>
+        <w:t xml:space="preserve">example </w:t>
+      </w:r>
+      <w:r>
+        <w:rPr>
+          <w:rFonts w:ascii="Arial" w:hAnsi="Arial" w:cs="Arial"/>
+          <w:color w:val="49535B"/>
+          <w:sz w:val="23"/>
+          <w:szCs w:val="23"/>
+        </w:rPr>
+        <w:t>does not have unrelated activity stripped from the traffic.</w:t>
+      </w:r>
+      <w:r>
+        <w:rPr>
+          <w:rFonts w:ascii="Arial" w:hAnsi="Arial" w:cs="Arial"/>
+          <w:color w:val="49535B"/>
+          <w:sz w:val="23"/>
+          <w:szCs w:val="23"/>
+          <w:lang w:val="en-US"/>
+        </w:rPr>
+        <w:t xml:space="preserve"> </w:t>
+      </w:r>
+      <w:r>
+        <w:rPr>
+          <w:rFonts w:ascii="Arial" w:hAnsi="Arial" w:cs="Arial"/>
+          <w:color w:val="49535B"/>
+          <w:sz w:val="23"/>
+          <w:szCs w:val="23"/>
+        </w:rPr>
+        <w:t>Use your </w:t>
+      </w:r>
+      <w:r>
+        <w:rPr>
+          <w:rFonts w:ascii="Arial" w:hAnsi="Arial" w:cs="Arial"/>
+          <w:b/>
+          <w:bCs/>
+          <w:i/>
+          <w:iCs/>
+          <w:color w:val="49535B"/>
+          <w:sz w:val="23"/>
+          <w:szCs w:val="23"/>
+        </w:rPr>
+        <w:t>basic</w:t>
+      </w:r>
+      <w:r>
+        <w:rPr>
+          <w:rFonts w:ascii="Arial" w:hAnsi="Arial" w:cs="Arial"/>
+          <w:color w:val="49535B"/>
+          <w:sz w:val="23"/>
+          <w:szCs w:val="23"/>
+        </w:rPr>
+        <w:t> web filter to get a better idea of the traffic. </w:t>
+      </w:r>
     </w:p>
     <w:p>
       <w:pPr>
@@ -6650,22 +6872,2031 @@
           <w:szCs w:val="23"/>
         </w:rPr>
       </w:pPr>
-    </w:p>
-    <w:p/>
-    <w:p>
-      <w:pPr>
-        <w:shd w:val="clear" w:color="auto" w:fill="FFFFFF"/>
-        <w:spacing w:after="100" w:afterAutospacing="1"/>
-        <w:rPr>
-          <w:rFonts w:ascii="Arial" w:hAnsi="Arial" w:cs="Arial"/>
-          <w:color w:val="49535B"/>
-          <w:sz w:val="23"/>
-          <w:szCs w:val="23"/>
-        </w:rPr>
-      </w:pPr>
+      <w:r>
+        <w:rPr>
+          <w:rFonts w:ascii="Arial" w:hAnsi="Arial" w:cs="Arial"/>
+          <w:noProof/>
+          <w:color w:val="49535B"/>
+          <w:sz w:val="23"/>
+          <w:szCs w:val="23"/>
+        </w:rPr>
+        <w:drawing>
+          <wp:inline distT="0" distB="0" distL="0" distR="0" wp14:anchorId="0D981FC7" wp14:editId="70C0198D">
+            <wp:extent cx="5943600" cy="1783715"/>
+            <wp:effectExtent l="0" t="0" r="0" b="0"/>
+            <wp:docPr id="28" name="Picture 28" descr="Graphical user interface, application, table, Excel&#10;&#10;Description automatically generated"/>
+            <wp:cNvGraphicFramePr>
+              <a:graphicFrameLocks xmlns:a="http://schemas.openxmlformats.org/drawingml/2006/main" noChangeAspect="1"/>
+            </wp:cNvGraphicFramePr>
+            <a:graphic xmlns:a="http://schemas.openxmlformats.org/drawingml/2006/main">
+              <a:graphicData uri="http://schemas.openxmlformats.org/drawingml/2006/picture">
+                <pic:pic xmlns:pic="http://schemas.openxmlformats.org/drawingml/2006/picture">
+                  <pic:nvPicPr>
+                    <pic:cNvPr id="28" name="Picture 28" descr="Graphical user interface, application, table, Excel&#10;&#10;Description automatically generated"/>
+                    <pic:cNvPicPr/>
+                  </pic:nvPicPr>
+                  <pic:blipFill>
+                    <a:blip r:embed="rId31">
+                      <a:extLst>
+                        <a:ext uri="{28A0092B-C50C-407E-A947-70E740481C1C}">
+                          <a14:useLocalDpi xmlns:a14="http://schemas.microsoft.com/office/drawing/2010/main" val="0"/>
+                        </a:ext>
+                      </a:extLst>
+                    </a:blip>
+                    <a:stretch>
+                      <a:fillRect/>
+                    </a:stretch>
+                  </pic:blipFill>
+                  <pic:spPr>
+                    <a:xfrm>
+                      <a:off x="0" y="0"/>
+                      <a:ext cx="5943600" cy="1783715"/>
+                    </a:xfrm>
+                    <a:prstGeom prst="rect">
+                      <a:avLst/>
+                    </a:prstGeom>
+                  </pic:spPr>
+                </pic:pic>
+              </a:graphicData>
+            </a:graphic>
+          </wp:inline>
+        </w:drawing>
+      </w:r>
     </w:p>
     <w:p/>
     <w:p/>
+    <w:p>
+      <w:pPr>
+        <w:shd w:val="clear" w:color="auto" w:fill="FFFFFF"/>
+        <w:spacing w:after="100" w:afterAutospacing="1"/>
+        <w:rPr>
+          <w:rFonts w:ascii="Arial" w:hAnsi="Arial" w:cs="Arial"/>
+          <w:color w:val="49535B"/>
+          <w:sz w:val="23"/>
+          <w:szCs w:val="23"/>
+        </w:rPr>
+      </w:pPr>
+      <w:r>
+        <w:rPr>
+          <w:rFonts w:ascii="Arial" w:hAnsi="Arial" w:cs="Arial"/>
+          <w:color w:val="49535B"/>
+          <w:sz w:val="23"/>
+          <w:szCs w:val="23"/>
+        </w:rPr>
+        <w:t xml:space="preserve">This pcap has the same sequence of events as our previous example, but </w:t>
+      </w:r>
+      <w:r>
+        <w:rPr>
+          <w:rFonts w:ascii="Arial" w:hAnsi="Arial" w:cs="Arial"/>
+          <w:b/>
+          <w:bCs/>
+          <w:color w:val="49535B"/>
+          <w:sz w:val="23"/>
+          <w:szCs w:val="23"/>
+        </w:rPr>
+        <w:t>it adds post-infection activity</w:t>
+      </w:r>
+      <w:r>
+        <w:rPr>
+          <w:rFonts w:ascii="Arial" w:hAnsi="Arial" w:cs="Arial"/>
+          <w:color w:val="49535B"/>
+          <w:sz w:val="23"/>
+          <w:szCs w:val="23"/>
+        </w:rPr>
+        <w:t xml:space="preserve"> from the follow-up malware:</w:t>
+      </w:r>
+    </w:p>
+    <w:p>
+      <w:pPr>
+        <w:numPr>
+          <w:ilvl w:val="0"/>
+          <w:numId w:val="15"/>
+        </w:numPr>
+        <w:shd w:val="clear" w:color="auto" w:fill="FFFFFF"/>
+        <w:spacing w:before="100" w:beforeAutospacing="1" w:after="150"/>
+        <w:rPr>
+          <w:rFonts w:ascii="Arial" w:hAnsi="Arial" w:cs="Arial"/>
+          <w:color w:val="49535B"/>
+          <w:sz w:val="23"/>
+          <w:szCs w:val="23"/>
+        </w:rPr>
+      </w:pPr>
+      <w:r>
+        <w:rPr>
+          <w:rFonts w:ascii="Arial" w:hAnsi="Arial" w:cs="Arial"/>
+          <w:color w:val="49535B"/>
+          <w:sz w:val="23"/>
+          <w:szCs w:val="23"/>
+        </w:rPr>
+        <w:t xml:space="preserve">HTTP GET request that </w:t>
+      </w:r>
+      <w:r>
+        <w:rPr>
+          <w:rFonts w:ascii="Arial" w:hAnsi="Arial" w:cs="Arial"/>
+          <w:b/>
+          <w:bCs/>
+          <w:color w:val="49535B"/>
+          <w:sz w:val="23"/>
+          <w:szCs w:val="23"/>
+        </w:rPr>
+        <w:t>returns</w:t>
+      </w:r>
+      <w:r>
+        <w:rPr>
+          <w:rFonts w:ascii="Arial" w:hAnsi="Arial" w:cs="Arial"/>
+          <w:color w:val="49535B"/>
+          <w:sz w:val="23"/>
+          <w:szCs w:val="23"/>
+        </w:rPr>
+        <w:t xml:space="preserve"> an initial Ursnif binary</w:t>
+      </w:r>
+    </w:p>
+    <w:p>
+      <w:pPr>
+        <w:numPr>
+          <w:ilvl w:val="0"/>
+          <w:numId w:val="15"/>
+        </w:numPr>
+        <w:shd w:val="clear" w:color="auto" w:fill="FFFFFF"/>
+        <w:spacing w:before="100" w:beforeAutospacing="1" w:after="150"/>
+        <w:rPr>
+          <w:rFonts w:ascii="Arial" w:hAnsi="Arial" w:cs="Arial"/>
+          <w:color w:val="49535B"/>
+          <w:sz w:val="23"/>
+          <w:szCs w:val="23"/>
+        </w:rPr>
+      </w:pPr>
+      <w:r>
+        <w:rPr>
+          <w:rFonts w:ascii="Arial" w:hAnsi="Arial" w:cs="Arial"/>
+          <w:color w:val="49535B"/>
+          <w:sz w:val="23"/>
+          <w:szCs w:val="23"/>
+        </w:rPr>
+        <w:t xml:space="preserve">HTTP GET requests </w:t>
+      </w:r>
+      <w:r>
+        <w:rPr>
+          <w:rFonts w:ascii="Arial" w:hAnsi="Arial" w:cs="Arial"/>
+          <w:b/>
+          <w:bCs/>
+          <w:color w:val="49535B"/>
+          <w:sz w:val="23"/>
+          <w:szCs w:val="23"/>
+        </w:rPr>
+        <w:t>caused by</w:t>
+      </w:r>
+      <w:r>
+        <w:rPr>
+          <w:rFonts w:ascii="Arial" w:hAnsi="Arial" w:cs="Arial"/>
+          <w:color w:val="49535B"/>
+          <w:sz w:val="23"/>
+          <w:szCs w:val="23"/>
+        </w:rPr>
+        <w:t xml:space="preserve"> the initial Ursnif binary, including decoy URLs</w:t>
+      </w:r>
+    </w:p>
+    <w:p>
+      <w:pPr>
+        <w:numPr>
+          <w:ilvl w:val="0"/>
+          <w:numId w:val="15"/>
+        </w:numPr>
+        <w:shd w:val="clear" w:color="auto" w:fill="FFFFFF"/>
+        <w:spacing w:before="100" w:beforeAutospacing="1" w:after="150"/>
+        <w:rPr>
+          <w:rFonts w:ascii="Arial" w:hAnsi="Arial" w:cs="Arial"/>
+          <w:color w:val="49535B"/>
+          <w:sz w:val="23"/>
+          <w:szCs w:val="23"/>
+        </w:rPr>
+      </w:pPr>
+      <w:r>
+        <w:rPr>
+          <w:rFonts w:ascii="Arial" w:hAnsi="Arial" w:cs="Arial"/>
+          <w:color w:val="49535B"/>
+          <w:sz w:val="23"/>
+          <w:szCs w:val="23"/>
+        </w:rPr>
+        <w:t xml:space="preserve">HTTPS traffic </w:t>
+      </w:r>
+      <w:r>
+        <w:rPr>
+          <w:rFonts w:ascii="Arial" w:hAnsi="Arial" w:cs="Arial"/>
+          <w:b/>
+          <w:bCs/>
+          <w:color w:val="49535B"/>
+          <w:sz w:val="23"/>
+          <w:szCs w:val="23"/>
+        </w:rPr>
+        <w:t>after Ursnif is persistent</w:t>
+      </w:r>
+      <w:r>
+        <w:rPr>
+          <w:rFonts w:ascii="Arial" w:hAnsi="Arial" w:cs="Arial"/>
+          <w:color w:val="49535B"/>
+          <w:sz w:val="23"/>
+          <w:szCs w:val="23"/>
+        </w:rPr>
+        <w:t xml:space="preserve"> in the Windows registry</w:t>
+      </w:r>
+    </w:p>
+    <w:p>
+      <w:pPr>
+        <w:numPr>
+          <w:ilvl w:val="0"/>
+          <w:numId w:val="15"/>
+        </w:numPr>
+        <w:shd w:val="clear" w:color="auto" w:fill="FFFFFF"/>
+        <w:spacing w:before="100" w:beforeAutospacing="1" w:after="150"/>
+        <w:rPr>
+          <w:rFonts w:ascii="Arial" w:hAnsi="Arial" w:cs="Arial"/>
+          <w:b/>
+          <w:bCs/>
+          <w:color w:val="49535B"/>
+          <w:sz w:val="23"/>
+          <w:szCs w:val="23"/>
+        </w:rPr>
+      </w:pPr>
+      <w:r>
+        <w:rPr>
+          <w:rFonts w:ascii="Arial" w:hAnsi="Arial" w:cs="Arial"/>
+          <w:color w:val="49535B"/>
+          <w:sz w:val="23"/>
+          <w:szCs w:val="23"/>
+        </w:rPr>
+        <w:t xml:space="preserve">HTTP GET request </w:t>
+      </w:r>
+      <w:r>
+        <w:rPr>
+          <w:rFonts w:ascii="Arial" w:hAnsi="Arial" w:cs="Arial"/>
+          <w:b/>
+          <w:bCs/>
+          <w:color w:val="49535B"/>
+          <w:sz w:val="23"/>
+          <w:szCs w:val="23"/>
+        </w:rPr>
+        <w:t>for follow-up malware</w:t>
+      </w:r>
+    </w:p>
+    <w:p>
+      <w:pPr>
+        <w:numPr>
+          <w:ilvl w:val="0"/>
+          <w:numId w:val="15"/>
+        </w:numPr>
+        <w:shd w:val="clear" w:color="auto" w:fill="FFFFFF"/>
+        <w:spacing w:before="100" w:beforeAutospacing="1" w:after="100" w:afterAutospacing="1"/>
+        <w:rPr>
+          <w:rFonts w:ascii="Arial" w:hAnsi="Arial" w:cs="Arial"/>
+          <w:color w:val="49535B"/>
+          <w:sz w:val="23"/>
+          <w:szCs w:val="23"/>
+        </w:rPr>
+      </w:pPr>
+      <w:r>
+        <w:rPr>
+          <w:rFonts w:ascii="Arial" w:hAnsi="Arial" w:cs="Arial"/>
+          <w:b/>
+          <w:bCs/>
+          <w:color w:val="49535B"/>
+          <w:sz w:val="23"/>
+          <w:szCs w:val="23"/>
+        </w:rPr>
+        <w:t>Post-infection activity</w:t>
+      </w:r>
+      <w:r>
+        <w:rPr>
+          <w:rFonts w:ascii="Arial" w:hAnsi="Arial" w:cs="Arial"/>
+          <w:color w:val="49535B"/>
+          <w:sz w:val="23"/>
+          <w:szCs w:val="23"/>
+        </w:rPr>
+        <w:t xml:space="preserve"> from the follow-up malware</w:t>
+      </w:r>
+    </w:p>
+    <w:p>
+      <w:pPr>
+        <w:shd w:val="clear" w:color="auto" w:fill="FFFFFF"/>
+        <w:spacing w:before="100" w:beforeAutospacing="1" w:after="100" w:afterAutospacing="1"/>
+        <w:rPr>
+          <w:rFonts w:ascii="Arial" w:hAnsi="Arial" w:cs="Arial"/>
+          <w:color w:val="49535B"/>
+          <w:sz w:val="23"/>
+          <w:szCs w:val="23"/>
+        </w:rPr>
+      </w:pPr>
+    </w:p>
+    <w:p>
+      <w:pPr>
+        <w:shd w:val="clear" w:color="auto" w:fill="FFFFFF"/>
+        <w:spacing w:after="100" w:afterAutospacing="1"/>
+        <w:rPr>
+          <w:rFonts w:ascii="Arial" w:hAnsi="Arial" w:cs="Arial"/>
+          <w:color w:val="70AD47" w:themeColor="accent6"/>
+          <w:sz w:val="23"/>
+          <w:szCs w:val="23"/>
+        </w:rPr>
+      </w:pPr>
+      <w:r>
+        <w:rPr>
+          <w:rFonts w:ascii="Arial" w:hAnsi="Arial" w:cs="Arial"/>
+          <w:color w:val="49535B"/>
+          <w:sz w:val="23"/>
+          <w:szCs w:val="23"/>
+        </w:rPr>
+        <w:t>In this fourth example, the HTTP GET request for an initial Ursnif binary is to </w:t>
+      </w:r>
+      <w:r>
+        <w:rPr>
+          <w:rFonts w:ascii="Courier New" w:hAnsi="Courier New" w:cs="Courier New"/>
+          <w:color w:val="70AD47" w:themeColor="accent6"/>
+          <w:sz w:val="23"/>
+          <w:szCs w:val="23"/>
+        </w:rPr>
+        <w:t>oklogallem[.]com</w:t>
+      </w:r>
+      <w:r>
+        <w:rPr>
+          <w:rFonts w:ascii="Arial" w:hAnsi="Arial" w:cs="Arial"/>
+          <w:color w:val="70AD47" w:themeColor="accent6"/>
+          <w:sz w:val="23"/>
+          <w:szCs w:val="23"/>
+        </w:rPr>
+        <w:t xml:space="preserve">. </w:t>
+      </w:r>
+    </w:p>
+    <w:p>
+      <w:pPr>
+        <w:shd w:val="clear" w:color="auto" w:fill="FFFFFF"/>
+        <w:spacing w:after="100" w:afterAutospacing="1"/>
+        <w:rPr>
+          <w:rFonts w:ascii="Arial" w:hAnsi="Arial" w:cs="Arial"/>
+          <w:color w:val="49535B"/>
+          <w:sz w:val="23"/>
+          <w:szCs w:val="23"/>
+        </w:rPr>
+      </w:pPr>
+      <w:r>
+        <w:rPr>
+          <w:rFonts w:ascii="Arial" w:hAnsi="Arial" w:cs="Arial"/>
+          <w:noProof/>
+          <w:color w:val="49535B"/>
+          <w:sz w:val="23"/>
+          <w:szCs w:val="23"/>
+        </w:rPr>
+        <w:drawing>
+          <wp:inline distT="0" distB="0" distL="0" distR="0" wp14:anchorId="6F730732" wp14:editId="0C6D645F">
+            <wp:extent cx="5824800" cy="172375"/>
+            <wp:effectExtent l="0" t="0" r="0" b="5715"/>
+            <wp:docPr id="29" name="Picture 29" descr="Graphical user interface, application, table, Excel&#10;&#10;Description automatically generated"/>
+            <wp:cNvGraphicFramePr>
+              <a:graphicFrameLocks xmlns:a="http://schemas.openxmlformats.org/drawingml/2006/main" noChangeAspect="1"/>
+            </wp:cNvGraphicFramePr>
+            <a:graphic xmlns:a="http://schemas.openxmlformats.org/drawingml/2006/main">
+              <a:graphicData uri="http://schemas.openxmlformats.org/drawingml/2006/picture">
+                <pic:pic xmlns:pic="http://schemas.openxmlformats.org/drawingml/2006/picture">
+                  <pic:nvPicPr>
+                    <pic:cNvPr id="28" name="Picture 28" descr="Graphical user interface, application, table, Excel&#10;&#10;Description automatically generated"/>
+                    <pic:cNvPicPr/>
+                  </pic:nvPicPr>
+                  <pic:blipFill rotWithShape="1">
+                    <a:blip r:embed="rId31">
+                      <a:extLst>
+                        <a:ext uri="{28A0092B-C50C-407E-A947-70E740481C1C}">
+                          <a14:useLocalDpi xmlns:a14="http://schemas.microsoft.com/office/drawing/2010/main" val="0"/>
+                        </a:ext>
+                      </a:extLst>
+                    </a:blip>
+                    <a:srcRect t="16161" r="1908" b="74166"/>
+                    <a:stretch/>
+                  </pic:blipFill>
+                  <pic:spPr bwMode="auto">
+                    <a:xfrm>
+                      <a:off x="0" y="0"/>
+                      <a:ext cx="5830177" cy="172534"/>
+                    </a:xfrm>
+                    <a:prstGeom prst="rect">
+                      <a:avLst/>
+                    </a:prstGeom>
+                    <a:ln>
+                      <a:noFill/>
+                    </a:ln>
+                    <a:extLst>
+                      <a:ext uri="{53640926-AAD7-44D8-BBD7-CCE9431645EC}">
+                        <a14:shadowObscured xmlns:a14="http://schemas.microsoft.com/office/drawing/2010/main"/>
+                      </a:ext>
+                    </a:extLst>
+                  </pic:spPr>
+                </pic:pic>
+              </a:graphicData>
+            </a:graphic>
+          </wp:inline>
+        </w:drawing>
+      </w:r>
+    </w:p>
+    <w:p>
+      <w:pPr>
+        <w:shd w:val="clear" w:color="auto" w:fill="FFFFFF"/>
+        <w:spacing w:after="100" w:afterAutospacing="1"/>
+        <w:rPr>
+          <w:rFonts w:ascii="Arial" w:hAnsi="Arial" w:cs="Arial"/>
+          <w:color w:val="49535B"/>
+          <w:sz w:val="23"/>
+          <w:szCs w:val="23"/>
+        </w:rPr>
+      </w:pPr>
+      <w:r>
+        <w:rPr>
+          <w:rFonts w:ascii="Arial" w:hAnsi="Arial" w:cs="Arial"/>
+          <w:color w:val="49535B"/>
+          <w:sz w:val="23"/>
+          <w:szCs w:val="23"/>
+        </w:rPr>
+        <w:t>Ursnif causes HTTP GET requests to </w:t>
+      </w:r>
+      <w:r>
+        <w:rPr>
+          <w:rFonts w:ascii="Courier New" w:hAnsi="Courier New" w:cs="Courier New"/>
+          <w:color w:val="70AD47" w:themeColor="accent6"/>
+          <w:sz w:val="23"/>
+          <w:szCs w:val="23"/>
+        </w:rPr>
+        <w:t>kh2714ldb[.]com</w:t>
+      </w:r>
+      <w:r>
+        <w:rPr>
+          <w:rFonts w:ascii="Arial" w:hAnsi="Arial" w:cs="Arial"/>
+          <w:color w:val="70AD47" w:themeColor="accent6"/>
+          <w:sz w:val="23"/>
+          <w:szCs w:val="23"/>
+        </w:rPr>
+        <w:t> </w:t>
+      </w:r>
+      <w:r>
+        <w:rPr>
+          <w:rFonts w:ascii="Arial" w:hAnsi="Arial" w:cs="Arial"/>
+          <w:color w:val="49535B"/>
+          <w:sz w:val="23"/>
+          <w:szCs w:val="23"/>
+        </w:rPr>
+        <w:t>before the infection becomes persistent.</w:t>
+      </w:r>
+    </w:p>
+    <w:p>
+      <w:r>
+        <w:rPr>
+          <w:rFonts w:ascii="Arial" w:hAnsi="Arial" w:cs="Arial"/>
+          <w:noProof/>
+          <w:color w:val="49535B"/>
+          <w:sz w:val="23"/>
+          <w:szCs w:val="23"/>
+        </w:rPr>
+        <w:drawing>
+          <wp:inline distT="0" distB="0" distL="0" distR="0" wp14:anchorId="15D67F72" wp14:editId="3FEB8E38">
+            <wp:extent cx="5823760" cy="208455"/>
+            <wp:effectExtent l="0" t="0" r="0" b="0"/>
+            <wp:docPr id="30" name="Picture 30" descr="Graphical user interface, application, table, Excel&#10;&#10;Description automatically generated"/>
+            <wp:cNvGraphicFramePr>
+              <a:graphicFrameLocks xmlns:a="http://schemas.openxmlformats.org/drawingml/2006/main" noChangeAspect="1"/>
+            </wp:cNvGraphicFramePr>
+            <a:graphic xmlns:a="http://schemas.openxmlformats.org/drawingml/2006/main">
+              <a:graphicData uri="http://schemas.openxmlformats.org/drawingml/2006/picture">
+                <pic:pic xmlns:pic="http://schemas.openxmlformats.org/drawingml/2006/picture">
+                  <pic:nvPicPr>
+                    <pic:cNvPr id="28" name="Picture 28" descr="Graphical user interface, application, table, Excel&#10;&#10;Description automatically generated"/>
+                    <pic:cNvPicPr/>
+                  </pic:nvPicPr>
+                  <pic:blipFill rotWithShape="1">
+                    <a:blip r:embed="rId31">
+                      <a:extLst>
+                        <a:ext uri="{28A0092B-C50C-407E-A947-70E740481C1C}">
+                          <a14:useLocalDpi xmlns:a14="http://schemas.microsoft.com/office/drawing/2010/main" val="0"/>
+                        </a:ext>
+                      </a:extLst>
+                    </a:blip>
+                    <a:srcRect t="61361" r="1878" b="26935"/>
+                    <a:stretch/>
+                  </pic:blipFill>
+                  <pic:spPr bwMode="auto">
+                    <a:xfrm>
+                      <a:off x="0" y="0"/>
+                      <a:ext cx="5832000" cy="208750"/>
+                    </a:xfrm>
+                    <a:prstGeom prst="rect">
+                      <a:avLst/>
+                    </a:prstGeom>
+                    <a:ln>
+                      <a:noFill/>
+                    </a:ln>
+                    <a:extLst>
+                      <a:ext uri="{53640926-AAD7-44D8-BBD7-CCE9431645EC}">
+                        <a14:shadowObscured xmlns:a14="http://schemas.microsoft.com/office/drawing/2010/main"/>
+                      </a:ext>
+                    </a:extLst>
+                  </pic:spPr>
+                </pic:pic>
+              </a:graphicData>
+            </a:graphic>
+          </wp:inline>
+        </w:drawing>
+      </w:r>
+    </w:p>
+    <w:p>
+      <w:pPr>
+        <w:shd w:val="clear" w:color="auto" w:fill="FFFFFF"/>
+        <w:spacing w:before="100" w:beforeAutospacing="1" w:after="100" w:afterAutospacing="1"/>
+        <w:rPr>
+          <w:rFonts w:ascii="Arial" w:hAnsi="Arial" w:cs="Arial"/>
+          <w:color w:val="49535B"/>
+          <w:sz w:val="23"/>
+          <w:szCs w:val="23"/>
+        </w:rPr>
+      </w:pPr>
+    </w:p>
+    <w:p>
+      <w:pPr>
+        <w:shd w:val="clear" w:color="auto" w:fill="FFFFFF"/>
+        <w:spacing w:before="100" w:beforeAutospacing="1" w:after="100" w:afterAutospacing="1"/>
+        <w:rPr>
+          <w:rFonts w:ascii="Arial" w:hAnsi="Arial" w:cs="Arial"/>
+          <w:color w:val="49535B"/>
+          <w:sz w:val="23"/>
+          <w:szCs w:val="23"/>
+        </w:rPr>
+      </w:pPr>
+    </w:p>
+    <w:p>
+      <w:pPr>
+        <w:shd w:val="clear" w:color="auto" w:fill="FFFFFF"/>
+        <w:spacing w:after="100" w:afterAutospacing="1"/>
+        <w:rPr>
+          <w:rFonts w:ascii="Arial" w:hAnsi="Arial" w:cs="Arial"/>
+          <w:color w:val="49535B"/>
+          <w:sz w:val="23"/>
+          <w:szCs w:val="23"/>
+          <w:lang w:val="en-US"/>
+        </w:rPr>
+      </w:pPr>
+      <w:r>
+        <w:rPr>
+          <w:rFonts w:ascii="Arial" w:hAnsi="Arial" w:cs="Arial"/>
+          <w:color w:val="49535B"/>
+          <w:sz w:val="23"/>
+          <w:szCs w:val="23"/>
+          <w:lang w:val="en-US"/>
+        </w:rPr>
+        <w:lastRenderedPageBreak/>
+        <w:t xml:space="preserve">Ursnif </w:t>
+      </w:r>
+      <w:r>
+        <w:rPr>
+          <w:rFonts w:ascii="Arial" w:hAnsi="Arial" w:cs="Arial"/>
+          <w:color w:val="49535B"/>
+          <w:sz w:val="23"/>
+          <w:szCs w:val="23"/>
+        </w:rPr>
+        <w:t>causes HTTPS traffic to </w:t>
+      </w:r>
+      <w:r>
+        <w:rPr>
+          <w:rFonts w:ascii="Courier New" w:hAnsi="Courier New" w:cs="Courier New"/>
+          <w:color w:val="49535B"/>
+          <w:sz w:val="23"/>
+          <w:szCs w:val="23"/>
+        </w:rPr>
+        <w:t>s9971kbjjessie[.]com</w:t>
+      </w:r>
+      <w:r>
+        <w:rPr>
+          <w:rFonts w:ascii="Arial" w:hAnsi="Arial" w:cs="Arial"/>
+          <w:color w:val="49535B"/>
+          <w:sz w:val="23"/>
+          <w:szCs w:val="23"/>
+          <w:lang w:val="en-US"/>
+        </w:rPr>
+        <w:t xml:space="preserve">, as the </w:t>
+      </w:r>
+      <w:r>
+        <w:rPr>
+          <w:rFonts w:ascii="Arial" w:hAnsi="Arial" w:cs="Arial"/>
+          <w:color w:val="49535B"/>
+          <w:sz w:val="23"/>
+          <w:szCs w:val="23"/>
+        </w:rPr>
+        <w:t>activity after Ursnif is persistent</w:t>
+      </w:r>
+      <w:r>
+        <w:rPr>
+          <w:rFonts w:ascii="Arial" w:hAnsi="Arial" w:cs="Arial"/>
+          <w:color w:val="49535B"/>
+          <w:sz w:val="23"/>
+          <w:szCs w:val="23"/>
+          <w:lang w:val="en-US"/>
+        </w:rPr>
+        <w:t>.</w:t>
+      </w:r>
+    </w:p>
+    <w:p>
+      <w:pPr>
+        <w:shd w:val="clear" w:color="auto" w:fill="FFFFFF"/>
+        <w:spacing w:after="100" w:afterAutospacing="1"/>
+        <w:rPr>
+          <w:rFonts w:ascii="Arial" w:hAnsi="Arial" w:cs="Arial"/>
+          <w:color w:val="49535B"/>
+          <w:sz w:val="23"/>
+          <w:szCs w:val="23"/>
+        </w:rPr>
+      </w:pPr>
+      <w:r>
+        <w:rPr>
+          <w:rFonts w:ascii="Arial" w:hAnsi="Arial" w:cs="Arial"/>
+          <w:noProof/>
+          <w:color w:val="49535B"/>
+          <w:sz w:val="23"/>
+          <w:szCs w:val="23"/>
+        </w:rPr>
+        <w:drawing>
+          <wp:inline distT="0" distB="0" distL="0" distR="0" wp14:anchorId="6CB564E5" wp14:editId="5EE541F0">
+            <wp:extent cx="5943600" cy="468630"/>
+            <wp:effectExtent l="0" t="0" r="0" b="1270"/>
+            <wp:docPr id="31" name="Picture 31"/>
+            <wp:cNvGraphicFramePr>
+              <a:graphicFrameLocks xmlns:a="http://schemas.openxmlformats.org/drawingml/2006/main" noChangeAspect="1"/>
+            </wp:cNvGraphicFramePr>
+            <a:graphic xmlns:a="http://schemas.openxmlformats.org/drawingml/2006/main">
+              <a:graphicData uri="http://schemas.openxmlformats.org/drawingml/2006/picture">
+                <pic:pic xmlns:pic="http://schemas.openxmlformats.org/drawingml/2006/picture">
+                  <pic:nvPicPr>
+                    <pic:cNvPr id="31" name="Picture 31"/>
+                    <pic:cNvPicPr/>
+                  </pic:nvPicPr>
+                  <pic:blipFill>
+                    <a:blip r:embed="rId32">
+                      <a:extLst>
+                        <a:ext uri="{28A0092B-C50C-407E-A947-70E740481C1C}">
+                          <a14:useLocalDpi xmlns:a14="http://schemas.microsoft.com/office/drawing/2010/main" val="0"/>
+                        </a:ext>
+                      </a:extLst>
+                    </a:blip>
+                    <a:stretch>
+                      <a:fillRect/>
+                    </a:stretch>
+                  </pic:blipFill>
+                  <pic:spPr>
+                    <a:xfrm>
+                      <a:off x="0" y="0"/>
+                      <a:ext cx="5943600" cy="468630"/>
+                    </a:xfrm>
+                    <a:prstGeom prst="rect">
+                      <a:avLst/>
+                    </a:prstGeom>
+                  </pic:spPr>
+                </pic:pic>
+              </a:graphicData>
+            </a:graphic>
+          </wp:inline>
+        </w:drawing>
+      </w:r>
+    </w:p>
+    <w:p>
+      <w:pPr>
+        <w:shd w:val="clear" w:color="auto" w:fill="FFFFFF"/>
+        <w:spacing w:after="100" w:afterAutospacing="1"/>
+        <w:rPr>
+          <w:rFonts w:ascii="Arial" w:hAnsi="Arial" w:cs="Arial"/>
+          <w:color w:val="49535B"/>
+          <w:sz w:val="23"/>
+          <w:szCs w:val="23"/>
+        </w:rPr>
+      </w:pPr>
+      <w:r>
+        <w:rPr>
+          <w:rFonts w:ascii="Arial" w:hAnsi="Arial" w:cs="Arial"/>
+          <w:color w:val="49535B"/>
+          <w:sz w:val="23"/>
+          <w:szCs w:val="23"/>
+        </w:rPr>
+        <w:t>We then see an HTTP GET request to </w:t>
+      </w:r>
+      <w:r>
+        <w:rPr>
+          <w:rFonts w:ascii="Courier New" w:hAnsi="Courier New" w:cs="Courier New"/>
+          <w:color w:val="49535B"/>
+          <w:sz w:val="23"/>
+          <w:szCs w:val="23"/>
+        </w:rPr>
+        <w:t>startuptshirt[.]my</w:t>
+      </w:r>
+      <w:r>
+        <w:rPr>
+          <w:rFonts w:ascii="Arial" w:hAnsi="Arial" w:cs="Arial"/>
+          <w:color w:val="49535B"/>
+          <w:sz w:val="23"/>
+          <w:szCs w:val="23"/>
+        </w:rPr>
+        <w:t xml:space="preserve"> for the follow-up malware. </w:t>
+      </w:r>
+      <w:r>
+        <w:rPr>
+          <w:rFonts w:ascii="Arial" w:hAnsi="Arial" w:cs="Arial"/>
+          <w:color w:val="49535B"/>
+          <w:sz w:val="23"/>
+          <w:szCs w:val="23"/>
+          <w:lang w:val="en-US"/>
+        </w:rPr>
+        <w:t>And the</w:t>
+      </w:r>
+      <w:r>
+        <w:rPr>
+          <w:rFonts w:ascii="Arial" w:hAnsi="Arial" w:cs="Arial"/>
+          <w:color w:val="49535B"/>
+          <w:sz w:val="23"/>
+          <w:szCs w:val="23"/>
+        </w:rPr>
+        <w:t xml:space="preserve"> post-infection traffic caused by the follow-up malware.</w:t>
+      </w:r>
+    </w:p>
+    <w:p>
+      <w:pPr>
+        <w:shd w:val="clear" w:color="auto" w:fill="FFFFFF"/>
+        <w:spacing w:after="100" w:afterAutospacing="1"/>
+        <w:rPr>
+          <w:rFonts w:ascii="Arial" w:hAnsi="Arial" w:cs="Arial"/>
+          <w:color w:val="49535B"/>
+          <w:sz w:val="23"/>
+          <w:szCs w:val="23"/>
+        </w:rPr>
+      </w:pPr>
+      <w:r>
+        <w:rPr>
+          <w:rFonts w:ascii="Arial" w:hAnsi="Arial" w:cs="Arial"/>
+          <w:noProof/>
+          <w:color w:val="49535B"/>
+          <w:sz w:val="23"/>
+          <w:szCs w:val="23"/>
+        </w:rPr>
+        <w:drawing>
+          <wp:inline distT="0" distB="0" distL="0" distR="0" wp14:anchorId="47E2FEEE" wp14:editId="2A3D7ECB">
+            <wp:extent cx="5943600" cy="924560"/>
+            <wp:effectExtent l="0" t="0" r="0" b="2540"/>
+            <wp:docPr id="32" name="Picture 32" descr="Text&#10;&#10;Description automatically generated with medium confidence"/>
+            <wp:cNvGraphicFramePr>
+              <a:graphicFrameLocks xmlns:a="http://schemas.openxmlformats.org/drawingml/2006/main" noChangeAspect="1"/>
+            </wp:cNvGraphicFramePr>
+            <a:graphic xmlns:a="http://schemas.openxmlformats.org/drawingml/2006/main">
+              <a:graphicData uri="http://schemas.openxmlformats.org/drawingml/2006/picture">
+                <pic:pic xmlns:pic="http://schemas.openxmlformats.org/drawingml/2006/picture">
+                  <pic:nvPicPr>
+                    <pic:cNvPr id="32" name="Picture 32" descr="Text&#10;&#10;Description automatically generated with medium confidence"/>
+                    <pic:cNvPicPr/>
+                  </pic:nvPicPr>
+                  <pic:blipFill>
+                    <a:blip r:embed="rId33">
+                      <a:extLst>
+                        <a:ext uri="{28A0092B-C50C-407E-A947-70E740481C1C}">
+                          <a14:useLocalDpi xmlns:a14="http://schemas.microsoft.com/office/drawing/2010/main" val="0"/>
+                        </a:ext>
+                      </a:extLst>
+                    </a:blip>
+                    <a:stretch>
+                      <a:fillRect/>
+                    </a:stretch>
+                  </pic:blipFill>
+                  <pic:spPr>
+                    <a:xfrm>
+                      <a:off x="0" y="0"/>
+                      <a:ext cx="5943600" cy="924560"/>
+                    </a:xfrm>
+                    <a:prstGeom prst="rect">
+                      <a:avLst/>
+                    </a:prstGeom>
+                  </pic:spPr>
+                </pic:pic>
+              </a:graphicData>
+            </a:graphic>
+          </wp:inline>
+        </w:drawing>
+      </w:r>
+    </w:p>
+    <w:p>
+      <w:pPr>
+        <w:shd w:val="clear" w:color="auto" w:fill="FFFFFF"/>
+        <w:spacing w:after="100" w:afterAutospacing="1"/>
+        <w:rPr>
+          <w:rFonts w:ascii="Arial" w:hAnsi="Arial" w:cs="Arial"/>
+          <w:color w:val="49535B"/>
+          <w:sz w:val="23"/>
+          <w:szCs w:val="23"/>
+        </w:rPr>
+      </w:pPr>
+      <w:r>
+        <w:rPr>
+          <w:rFonts w:ascii="Arial" w:hAnsi="Arial" w:cs="Arial"/>
+          <w:color w:val="49535B"/>
+          <w:sz w:val="23"/>
+          <w:szCs w:val="23"/>
+        </w:rPr>
+        <w:t xml:space="preserve">Our fourth example follows the same infection patterns as our third pcap, but now we also have HTTPS/SSL/TLS traffic </w:t>
+      </w:r>
+      <w:r>
+        <w:rPr>
+          <w:rFonts w:ascii="Arial" w:hAnsi="Arial" w:cs="Arial"/>
+          <w:color w:val="70AD47" w:themeColor="accent6"/>
+          <w:sz w:val="23"/>
+          <w:szCs w:val="23"/>
+        </w:rPr>
+        <w:t>to </w:t>
+      </w:r>
+      <w:r>
+        <w:rPr>
+          <w:rFonts w:ascii="Courier New" w:hAnsi="Courier New" w:cs="Courier New"/>
+          <w:color w:val="70AD47" w:themeColor="accent6"/>
+          <w:sz w:val="23"/>
+          <w:szCs w:val="23"/>
+        </w:rPr>
+        <w:t>94.140.114[.]6</w:t>
+      </w:r>
+      <w:r>
+        <w:rPr>
+          <w:rFonts w:ascii="Arial" w:hAnsi="Arial" w:cs="Arial"/>
+          <w:color w:val="49535B"/>
+          <w:sz w:val="23"/>
+          <w:szCs w:val="23"/>
+        </w:rPr>
+        <w:t> and </w:t>
+      </w:r>
+      <w:r>
+        <w:rPr>
+          <w:rFonts w:ascii="Courier New" w:hAnsi="Courier New" w:cs="Courier New"/>
+          <w:color w:val="70AD47" w:themeColor="accent6"/>
+          <w:sz w:val="23"/>
+          <w:szCs w:val="23"/>
+        </w:rPr>
+        <w:t>5.61.34[.]51</w:t>
+      </w:r>
+      <w:r>
+        <w:rPr>
+          <w:rFonts w:ascii="Arial" w:hAnsi="Arial" w:cs="Arial"/>
+          <w:color w:val="70AD47" w:themeColor="accent6"/>
+          <w:sz w:val="23"/>
+          <w:szCs w:val="23"/>
+        </w:rPr>
+        <w:t> </w:t>
+      </w:r>
+      <w:r>
+        <w:rPr>
+          <w:rFonts w:ascii="Arial" w:hAnsi="Arial" w:cs="Arial"/>
+          <w:color w:val="49535B"/>
+          <w:sz w:val="23"/>
+          <w:szCs w:val="23"/>
+        </w:rPr>
+        <w:t xml:space="preserve">without any associated domain name. This is </w:t>
+      </w:r>
+      <w:r>
+        <w:rPr>
+          <w:rFonts w:ascii="Arial" w:hAnsi="Arial" w:cs="Arial"/>
+          <w:b/>
+          <w:bCs/>
+          <w:color w:val="49535B"/>
+          <w:sz w:val="23"/>
+          <w:szCs w:val="23"/>
+        </w:rPr>
+        <w:t>Dridex post-infection traffic</w:t>
+      </w:r>
+      <w:r>
+        <w:rPr>
+          <w:rFonts w:ascii="Arial" w:hAnsi="Arial" w:cs="Arial"/>
+          <w:color w:val="49535B"/>
+          <w:sz w:val="23"/>
+          <w:szCs w:val="23"/>
+        </w:rPr>
+        <w:t>.</w:t>
+      </w:r>
+      <w:r>
+        <w:rPr>
+          <w:rFonts w:ascii="Arial" w:hAnsi="Arial" w:cs="Arial"/>
+          <w:color w:val="49535B"/>
+          <w:sz w:val="23"/>
+          <w:szCs w:val="23"/>
+          <w:lang w:val="en-US"/>
+        </w:rPr>
+        <w:t xml:space="preserve"> </w:t>
+      </w:r>
+      <w:r>
+        <w:rPr>
+          <w:rFonts w:ascii="Arial" w:hAnsi="Arial" w:cs="Arial"/>
+          <w:color w:val="49535B"/>
+          <w:sz w:val="23"/>
+          <w:szCs w:val="23"/>
+        </w:rPr>
+        <w:t xml:space="preserve">Certificate issuer data for </w:t>
+      </w:r>
+      <w:r>
+        <w:rPr>
+          <w:rFonts w:ascii="Arial" w:hAnsi="Arial" w:cs="Arial"/>
+          <w:b/>
+          <w:bCs/>
+          <w:color w:val="49535B"/>
+          <w:sz w:val="23"/>
+          <w:szCs w:val="23"/>
+        </w:rPr>
+        <w:t>Dridex</w:t>
+      </w:r>
+      <w:r>
+        <w:rPr>
+          <w:rFonts w:ascii="Arial" w:hAnsi="Arial" w:cs="Arial"/>
+          <w:color w:val="49535B"/>
+          <w:sz w:val="23"/>
+          <w:szCs w:val="23"/>
+        </w:rPr>
+        <w:t xml:space="preserve"> is different than certificate issuer data for </w:t>
+      </w:r>
+      <w:r>
+        <w:rPr>
+          <w:rFonts w:ascii="Arial" w:hAnsi="Arial" w:cs="Arial"/>
+          <w:b/>
+          <w:bCs/>
+          <w:color w:val="49535B"/>
+          <w:sz w:val="23"/>
+          <w:szCs w:val="23"/>
+        </w:rPr>
+        <w:t>Ursnif</w:t>
+      </w:r>
+      <w:r>
+        <w:rPr>
+          <w:rFonts w:ascii="Arial" w:hAnsi="Arial" w:cs="Arial"/>
+          <w:color w:val="49535B"/>
+          <w:sz w:val="23"/>
+          <w:szCs w:val="23"/>
+        </w:rPr>
+        <w:t>.</w:t>
+      </w:r>
+    </w:p>
+    <w:p>
+      <w:pPr>
+        <w:pStyle w:val="NormalWeb"/>
+        <w:shd w:val="clear" w:color="auto" w:fill="FFFFFF"/>
+        <w:spacing w:before="0" w:beforeAutospacing="0"/>
+        <w:rPr>
+          <w:rFonts w:ascii="Arial" w:hAnsi="Arial" w:cs="Arial"/>
+          <w:b/>
+          <w:bCs/>
+          <w:i/>
+          <w:iCs/>
+          <w:color w:val="49535B"/>
+          <w:sz w:val="23"/>
+          <w:szCs w:val="23"/>
+        </w:rPr>
+      </w:pPr>
+      <w:r>
+        <w:rPr>
+          <w:rFonts w:ascii="Arial" w:hAnsi="Arial" w:cs="Arial"/>
+          <w:color w:val="49535B"/>
+          <w:sz w:val="23"/>
+          <w:szCs w:val="23"/>
+        </w:rPr>
+        <w:t xml:space="preserve"> Use the following filter to review the </w:t>
+      </w:r>
+      <w:r>
+        <w:rPr>
+          <w:rFonts w:ascii="Arial" w:hAnsi="Arial" w:cs="Arial"/>
+          <w:b/>
+          <w:bCs/>
+          <w:color w:val="49535B"/>
+          <w:sz w:val="23"/>
+          <w:szCs w:val="23"/>
+        </w:rPr>
+        <w:t>Dridex certificate data</w:t>
+      </w:r>
+      <w:r>
+        <w:rPr>
+          <w:rFonts w:ascii="Arial" w:hAnsi="Arial" w:cs="Arial"/>
+          <w:color w:val="49535B"/>
+          <w:sz w:val="23"/>
+          <w:szCs w:val="23"/>
+        </w:rPr>
+        <w:t xml:space="preserve"> in our fourth pcap:</w:t>
+      </w:r>
+      <w:r>
+        <w:rPr>
+          <w:rFonts w:ascii="Arial" w:hAnsi="Arial" w:cs="Arial"/>
+          <w:color w:val="49535B"/>
+          <w:sz w:val="23"/>
+          <w:szCs w:val="23"/>
+          <w:lang w:val="en-US"/>
+        </w:rPr>
+        <w:t xml:space="preserve"> </w:t>
+      </w:r>
+      <w:r>
+        <w:rPr>
+          <w:rFonts w:ascii="Arial" w:hAnsi="Arial" w:cs="Arial"/>
+          <w:b/>
+          <w:bCs/>
+          <w:i/>
+          <w:iCs/>
+          <w:color w:val="49535B"/>
+          <w:sz w:val="23"/>
+          <w:szCs w:val="23"/>
+        </w:rPr>
+        <w:t xml:space="preserve">(ip.addr eq 94.140.114.6 or ip.addr eq 5.61.34.51) and </w:t>
+      </w:r>
+      <w:proofErr w:type="spellStart"/>
+      <w:r>
+        <w:rPr>
+          <w:rFonts w:ascii="Arial" w:hAnsi="Arial" w:cs="Arial"/>
+          <w:b/>
+          <w:bCs/>
+          <w:i/>
+          <w:iCs/>
+          <w:color w:val="49535B"/>
+          <w:sz w:val="23"/>
+          <w:szCs w:val="23"/>
+          <w:lang w:val="en-US"/>
+        </w:rPr>
+        <w:t>tls</w:t>
+      </w:r>
+      <w:proofErr w:type="spellEnd"/>
+      <w:r>
+        <w:rPr>
+          <w:rFonts w:ascii="Arial" w:hAnsi="Arial" w:cs="Arial"/>
+          <w:b/>
+          <w:bCs/>
+          <w:i/>
+          <w:iCs/>
+          <w:color w:val="49535B"/>
+          <w:sz w:val="23"/>
+          <w:szCs w:val="23"/>
+        </w:rPr>
+        <w:t>.handshake.type eq 11</w:t>
+      </w:r>
+    </w:p>
+    <w:p/>
+    <w:p>
+      <w:pPr>
+        <w:shd w:val="clear" w:color="auto" w:fill="FFFFFF"/>
+        <w:spacing w:after="100" w:afterAutospacing="1"/>
+        <w:rPr>
+          <w:rFonts w:ascii="Arial" w:hAnsi="Arial" w:cs="Arial"/>
+          <w:color w:val="49535B"/>
+          <w:sz w:val="23"/>
+          <w:szCs w:val="23"/>
+        </w:rPr>
+      </w:pPr>
+      <w:r>
+        <w:rPr>
+          <w:rFonts w:ascii="Arial" w:hAnsi="Arial" w:cs="Arial"/>
+          <w:noProof/>
+          <w:color w:val="49535B"/>
+          <w:sz w:val="23"/>
+          <w:szCs w:val="23"/>
+        </w:rPr>
+        <w:drawing>
+          <wp:inline distT="0" distB="0" distL="0" distR="0" wp14:anchorId="04AD6ECB" wp14:editId="507D9D87">
+            <wp:extent cx="5943600" cy="1098550"/>
+            <wp:effectExtent l="0" t="0" r="0" b="6350"/>
+            <wp:docPr id="33" name="Picture 33" descr="Graphical user interface, text, application&#10;&#10;Description automatically generated"/>
+            <wp:cNvGraphicFramePr>
+              <a:graphicFrameLocks xmlns:a="http://schemas.openxmlformats.org/drawingml/2006/main" noChangeAspect="1"/>
+            </wp:cNvGraphicFramePr>
+            <a:graphic xmlns:a="http://schemas.openxmlformats.org/drawingml/2006/main">
+              <a:graphicData uri="http://schemas.openxmlformats.org/drawingml/2006/picture">
+                <pic:pic xmlns:pic="http://schemas.openxmlformats.org/drawingml/2006/picture">
+                  <pic:nvPicPr>
+                    <pic:cNvPr id="33" name="Picture 33" descr="Graphical user interface, text, application&#10;&#10;Description automatically generated"/>
+                    <pic:cNvPicPr/>
+                  </pic:nvPicPr>
+                  <pic:blipFill>
+                    <a:blip r:embed="rId34">
+                      <a:extLst>
+                        <a:ext uri="{28A0092B-C50C-407E-A947-70E740481C1C}">
+                          <a14:useLocalDpi xmlns:a14="http://schemas.microsoft.com/office/drawing/2010/main" val="0"/>
+                        </a:ext>
+                      </a:extLst>
+                    </a:blip>
+                    <a:stretch>
+                      <a:fillRect/>
+                    </a:stretch>
+                  </pic:blipFill>
+                  <pic:spPr>
+                    <a:xfrm>
+                      <a:off x="0" y="0"/>
+                      <a:ext cx="5943600" cy="1098550"/>
+                    </a:xfrm>
+                    <a:prstGeom prst="rect">
+                      <a:avLst/>
+                    </a:prstGeom>
+                  </pic:spPr>
+                </pic:pic>
+              </a:graphicData>
+            </a:graphic>
+          </wp:inline>
+        </w:drawing>
+      </w:r>
+    </w:p>
+    <w:p>
+      <w:pPr>
+        <w:shd w:val="clear" w:color="auto" w:fill="FFFFFF"/>
+        <w:spacing w:after="100" w:afterAutospacing="1"/>
+        <w:rPr>
+          <w:rFonts w:ascii="Arial" w:hAnsi="Arial" w:cs="Arial"/>
+          <w:color w:val="49535B"/>
+          <w:sz w:val="23"/>
+          <w:szCs w:val="23"/>
+        </w:rPr>
+      </w:pPr>
+      <w:r>
+        <w:rPr>
+          <w:rFonts w:ascii="Arial" w:hAnsi="Arial" w:cs="Arial"/>
+          <w:color w:val="49535B"/>
+          <w:sz w:val="23"/>
+          <w:szCs w:val="23"/>
+        </w:rPr>
+        <w:t xml:space="preserve">Select the first frame in the results, go to the frame details window, and expand the certificate-related lines. </w:t>
+      </w:r>
+    </w:p>
+    <w:p>
+      <w:r>
+        <w:rPr>
+          <w:noProof/>
+        </w:rPr>
+        <w:drawing>
+          <wp:inline distT="0" distB="0" distL="0" distR="0" wp14:anchorId="5CDA4017" wp14:editId="6A6A94FA">
+            <wp:extent cx="5943600" cy="969010"/>
+            <wp:effectExtent l="0" t="0" r="0" b="0"/>
+            <wp:docPr id="34" name="Picture 34" descr="Text&#10;&#10;Description automatically generated"/>
+            <wp:cNvGraphicFramePr>
+              <a:graphicFrameLocks xmlns:a="http://schemas.openxmlformats.org/drawingml/2006/main" noChangeAspect="1"/>
+            </wp:cNvGraphicFramePr>
+            <a:graphic xmlns:a="http://schemas.openxmlformats.org/drawingml/2006/main">
+              <a:graphicData uri="http://schemas.openxmlformats.org/drawingml/2006/picture">
+                <pic:pic xmlns:pic="http://schemas.openxmlformats.org/drawingml/2006/picture">
+                  <pic:nvPicPr>
+                    <pic:cNvPr id="34" name="Picture 34" descr="Text&#10;&#10;Description automatically generated"/>
+                    <pic:cNvPicPr/>
+                  </pic:nvPicPr>
+                  <pic:blipFill>
+                    <a:blip r:embed="rId35">
+                      <a:extLst>
+                        <a:ext uri="{28A0092B-C50C-407E-A947-70E740481C1C}">
+                          <a14:useLocalDpi xmlns:a14="http://schemas.microsoft.com/office/drawing/2010/main" val="0"/>
+                        </a:ext>
+                      </a:extLst>
+                    </a:blip>
+                    <a:stretch>
+                      <a:fillRect/>
+                    </a:stretch>
+                  </pic:blipFill>
+                  <pic:spPr>
+                    <a:xfrm>
+                      <a:off x="0" y="0"/>
+                      <a:ext cx="5943600" cy="969010"/>
+                    </a:xfrm>
+                    <a:prstGeom prst="rect">
+                      <a:avLst/>
+                    </a:prstGeom>
+                  </pic:spPr>
+                </pic:pic>
+              </a:graphicData>
+            </a:graphic>
+          </wp:inline>
+        </w:drawing>
+      </w:r>
+    </w:p>
+    <w:p>
+      <w:pPr>
+        <w:shd w:val="clear" w:color="auto" w:fill="FFFFFF"/>
+        <w:spacing w:after="100" w:afterAutospacing="1"/>
+        <w:rPr>
+          <w:rFonts w:ascii="Arial" w:hAnsi="Arial" w:cs="Arial"/>
+          <w:color w:val="49535B"/>
+          <w:sz w:val="23"/>
+          <w:szCs w:val="23"/>
+        </w:rPr>
+      </w:pPr>
+    </w:p>
+    <w:p>
+      <w:pPr>
+        <w:shd w:val="clear" w:color="auto" w:fill="FFFFFF"/>
+        <w:spacing w:after="100" w:afterAutospacing="1"/>
+        <w:rPr>
+          <w:rFonts w:ascii="Arial" w:hAnsi="Arial" w:cs="Arial"/>
+          <w:color w:val="49535B"/>
+          <w:sz w:val="23"/>
+          <w:szCs w:val="23"/>
+        </w:rPr>
+      </w:pPr>
+    </w:p>
+    <w:p>
+      <w:pPr>
+        <w:shd w:val="clear" w:color="auto" w:fill="FFFFFF"/>
+        <w:spacing w:after="100" w:afterAutospacing="1"/>
+        <w:rPr>
+          <w:rFonts w:ascii="Arial" w:hAnsi="Arial" w:cs="Arial"/>
+          <w:color w:val="49535B"/>
+          <w:sz w:val="23"/>
+          <w:szCs w:val="23"/>
+        </w:rPr>
+      </w:pPr>
+    </w:p>
+    <w:p>
+      <w:pPr>
+        <w:shd w:val="clear" w:color="auto" w:fill="FFFFFF"/>
+        <w:spacing w:after="100" w:afterAutospacing="1"/>
+        <w:rPr>
+          <w:rFonts w:ascii="Arial" w:hAnsi="Arial" w:cs="Arial"/>
+          <w:color w:val="49535B"/>
+          <w:sz w:val="23"/>
+          <w:szCs w:val="23"/>
+        </w:rPr>
+      </w:pPr>
+    </w:p>
+    <w:p>
+      <w:pPr>
+        <w:shd w:val="clear" w:color="auto" w:fill="FFFFFF"/>
+        <w:spacing w:after="100" w:afterAutospacing="1"/>
+        <w:rPr>
+          <w:rFonts w:ascii="Arial" w:hAnsi="Arial" w:cs="Arial"/>
+          <w:color w:val="49535B"/>
+          <w:sz w:val="23"/>
+          <w:szCs w:val="23"/>
+        </w:rPr>
+      </w:pPr>
+      <w:r>
+        <w:rPr>
+          <w:rFonts w:ascii="Arial" w:hAnsi="Arial" w:cs="Arial"/>
+          <w:color w:val="49535B"/>
+          <w:sz w:val="23"/>
+          <w:szCs w:val="23"/>
+        </w:rPr>
+        <w:t>Under the </w:t>
+      </w:r>
+      <w:r>
+        <w:rPr>
+          <w:rFonts w:ascii="Arial" w:hAnsi="Arial" w:cs="Arial"/>
+          <w:b/>
+          <w:bCs/>
+          <w:i/>
+          <w:iCs/>
+          <w:color w:val="49535B"/>
+          <w:sz w:val="23"/>
+          <w:szCs w:val="23"/>
+        </w:rPr>
+        <w:t>rdnSequence</w:t>
+      </w:r>
+      <w:r>
+        <w:rPr>
+          <w:rFonts w:ascii="Arial" w:hAnsi="Arial" w:cs="Arial"/>
+          <w:color w:val="49535B"/>
+          <w:sz w:val="23"/>
+          <w:szCs w:val="23"/>
+        </w:rPr>
+        <w:t xml:space="preserve"> line, we find properties of the certificate issuer. </w:t>
+      </w:r>
+    </w:p>
+    <w:p>
+      <w:pPr>
+        <w:shd w:val="clear" w:color="auto" w:fill="FFFFFF"/>
+        <w:spacing w:after="100" w:afterAutospacing="1"/>
+        <w:rPr>
+          <w:rFonts w:ascii="Arial" w:hAnsi="Arial" w:cs="Arial"/>
+          <w:color w:val="49535B"/>
+          <w:sz w:val="23"/>
+          <w:szCs w:val="23"/>
+        </w:rPr>
+      </w:pPr>
+      <w:r>
+        <w:rPr>
+          <w:rFonts w:ascii="Arial" w:hAnsi="Arial" w:cs="Arial"/>
+          <w:color w:val="49535B"/>
+          <w:sz w:val="23"/>
+          <w:szCs w:val="23"/>
+        </w:rPr>
+        <w:t>Certificate issuer characteristics for HTTPS/SSL/TLS traffic at </w:t>
+      </w:r>
+      <w:r>
+        <w:rPr>
+          <w:rFonts w:ascii="Courier New" w:hAnsi="Courier New" w:cs="Courier New"/>
+          <w:color w:val="70AD47" w:themeColor="accent6"/>
+          <w:sz w:val="23"/>
+          <w:szCs w:val="23"/>
+        </w:rPr>
+        <w:t>94.140.114[.]6</w:t>
+      </w:r>
+      <w:r>
+        <w:rPr>
+          <w:rFonts w:ascii="Arial" w:hAnsi="Arial" w:cs="Arial"/>
+          <w:color w:val="70AD47" w:themeColor="accent6"/>
+          <w:sz w:val="23"/>
+          <w:szCs w:val="23"/>
+        </w:rPr>
+        <w:t> </w:t>
+      </w:r>
+      <w:r>
+        <w:rPr>
+          <w:rFonts w:ascii="Arial" w:hAnsi="Arial" w:cs="Arial"/>
+          <w:color w:val="49535B"/>
+          <w:sz w:val="23"/>
+          <w:szCs w:val="23"/>
+        </w:rPr>
+        <w:t>follows:</w:t>
+      </w:r>
+    </w:p>
+    <w:p>
+      <w:pPr>
+        <w:numPr>
+          <w:ilvl w:val="0"/>
+          <w:numId w:val="16"/>
+        </w:numPr>
+        <w:shd w:val="clear" w:color="auto" w:fill="FFFFFF"/>
+        <w:spacing w:before="100" w:beforeAutospacing="1" w:after="150"/>
+        <w:rPr>
+          <w:rFonts w:ascii="Arial" w:hAnsi="Arial" w:cs="Arial"/>
+          <w:color w:val="49535B"/>
+          <w:sz w:val="23"/>
+          <w:szCs w:val="23"/>
+        </w:rPr>
+      </w:pPr>
+      <w:r>
+        <w:rPr>
+          <w:rFonts w:ascii="Arial" w:hAnsi="Arial" w:cs="Arial"/>
+          <w:color w:val="49535B"/>
+          <w:sz w:val="23"/>
+          <w:szCs w:val="23"/>
+        </w:rPr>
+        <w:t>countryName=</w:t>
+      </w:r>
+      <w:r>
+        <w:rPr>
+          <w:rStyle w:val="Strong"/>
+          <w:rFonts w:ascii="Arial" w:hAnsi="Arial" w:cs="Arial"/>
+          <w:color w:val="49535B"/>
+          <w:sz w:val="23"/>
+          <w:szCs w:val="23"/>
+        </w:rPr>
+        <w:t>NP</w:t>
+      </w:r>
+    </w:p>
+    <w:p>
+      <w:pPr>
+        <w:numPr>
+          <w:ilvl w:val="0"/>
+          <w:numId w:val="16"/>
+        </w:numPr>
+        <w:shd w:val="clear" w:color="auto" w:fill="FFFFFF"/>
+        <w:spacing w:before="100" w:beforeAutospacing="1" w:after="150"/>
+        <w:rPr>
+          <w:rFonts w:ascii="Arial" w:hAnsi="Arial" w:cs="Arial"/>
+          <w:color w:val="49535B"/>
+          <w:sz w:val="23"/>
+          <w:szCs w:val="23"/>
+        </w:rPr>
+      </w:pPr>
+      <w:r>
+        <w:rPr>
+          <w:rFonts w:ascii="Arial" w:hAnsi="Arial" w:cs="Arial"/>
+          <w:color w:val="49535B"/>
+          <w:sz w:val="23"/>
+          <w:szCs w:val="23"/>
+        </w:rPr>
+        <w:t>localityName=</w:t>
+      </w:r>
+      <w:r>
+        <w:rPr>
+          <w:rStyle w:val="Strong"/>
+          <w:rFonts w:ascii="Arial" w:hAnsi="Arial" w:cs="Arial"/>
+          <w:color w:val="49535B"/>
+          <w:sz w:val="23"/>
+          <w:szCs w:val="23"/>
+        </w:rPr>
+        <w:t>Kathmandu</w:t>
+      </w:r>
+    </w:p>
+    <w:p>
+      <w:pPr>
+        <w:numPr>
+          <w:ilvl w:val="0"/>
+          <w:numId w:val="16"/>
+        </w:numPr>
+        <w:shd w:val="clear" w:color="auto" w:fill="FFFFFF"/>
+        <w:spacing w:before="100" w:beforeAutospacing="1" w:after="150"/>
+        <w:rPr>
+          <w:rFonts w:ascii="Arial" w:hAnsi="Arial" w:cs="Arial"/>
+          <w:color w:val="49535B"/>
+          <w:sz w:val="23"/>
+          <w:szCs w:val="23"/>
+        </w:rPr>
+      </w:pPr>
+      <w:r>
+        <w:rPr>
+          <w:rFonts w:ascii="Arial" w:hAnsi="Arial" w:cs="Arial"/>
+          <w:color w:val="49535B"/>
+          <w:sz w:val="23"/>
+          <w:szCs w:val="23"/>
+        </w:rPr>
+        <w:t>organizationName=</w:t>
+      </w:r>
+      <w:r>
+        <w:rPr>
+          <w:rStyle w:val="Strong"/>
+          <w:rFonts w:ascii="Arial" w:hAnsi="Arial" w:cs="Arial"/>
+          <w:color w:val="49535B"/>
+          <w:sz w:val="23"/>
+          <w:szCs w:val="23"/>
+        </w:rPr>
+        <w:t>Buvecoww Fftaites O.V.E.E.</w:t>
+      </w:r>
+    </w:p>
+    <w:p>
+      <w:pPr>
+        <w:numPr>
+          <w:ilvl w:val="0"/>
+          <w:numId w:val="16"/>
+        </w:numPr>
+        <w:shd w:val="clear" w:color="auto" w:fill="FFFFFF"/>
+        <w:spacing w:before="100" w:beforeAutospacing="1" w:after="150"/>
+        <w:rPr>
+          <w:rFonts w:ascii="Arial" w:hAnsi="Arial" w:cs="Arial"/>
+          <w:color w:val="49535B"/>
+          <w:sz w:val="23"/>
+          <w:szCs w:val="23"/>
+        </w:rPr>
+      </w:pPr>
+      <w:r>
+        <w:rPr>
+          <w:rFonts w:ascii="Arial" w:hAnsi="Arial" w:cs="Arial"/>
+          <w:color w:val="49535B"/>
+          <w:sz w:val="23"/>
+          <w:szCs w:val="23"/>
+        </w:rPr>
+        <w:t>organizationalUnitName=</w:t>
+      </w:r>
+      <w:r>
+        <w:rPr>
+          <w:rStyle w:val="Strong"/>
+          <w:rFonts w:ascii="Arial" w:hAnsi="Arial" w:cs="Arial"/>
+          <w:color w:val="49535B"/>
+          <w:sz w:val="23"/>
+          <w:szCs w:val="23"/>
+        </w:rPr>
+        <w:t>Olfo Dusar Latha</w:t>
+      </w:r>
+    </w:p>
+    <w:p>
+      <w:pPr>
+        <w:numPr>
+          <w:ilvl w:val="0"/>
+          <w:numId w:val="16"/>
+        </w:numPr>
+        <w:shd w:val="clear" w:color="auto" w:fill="FFFFFF"/>
+        <w:spacing w:before="100" w:beforeAutospacing="1" w:after="100" w:afterAutospacing="1"/>
+        <w:rPr>
+          <w:rFonts w:ascii="Arial" w:hAnsi="Arial" w:cs="Arial"/>
+          <w:color w:val="49535B"/>
+          <w:sz w:val="23"/>
+          <w:szCs w:val="23"/>
+        </w:rPr>
+      </w:pPr>
+      <w:r>
+        <w:rPr>
+          <w:rFonts w:ascii="Arial" w:hAnsi="Arial" w:cs="Arial"/>
+          <w:color w:val="49535B"/>
+          <w:sz w:val="23"/>
+          <w:szCs w:val="23"/>
+        </w:rPr>
+        <w:t>commonName=</w:t>
+      </w:r>
+      <w:r>
+        <w:rPr>
+          <w:rStyle w:val="Strong"/>
+          <w:rFonts w:ascii="Arial" w:hAnsi="Arial" w:cs="Arial"/>
+          <w:color w:val="49535B"/>
+          <w:sz w:val="23"/>
+          <w:szCs w:val="23"/>
+        </w:rPr>
+        <w:t>ndltman-dsamutb.spiegel</w:t>
+      </w:r>
+    </w:p>
+    <w:p>
+      <w:pPr>
+        <w:pStyle w:val="NormalWeb"/>
+        <w:shd w:val="clear" w:color="auto" w:fill="FFFFFF"/>
+        <w:spacing w:before="0" w:beforeAutospacing="0"/>
+        <w:rPr>
+          <w:rFonts w:ascii="Arial" w:hAnsi="Arial" w:cs="Arial"/>
+          <w:color w:val="49535B"/>
+          <w:sz w:val="23"/>
+          <w:szCs w:val="23"/>
+          <w:lang w:val="en-US"/>
+        </w:rPr>
+      </w:pPr>
+      <w:r>
+        <w:rPr>
+          <w:rFonts w:ascii="Arial" w:hAnsi="Arial" w:cs="Arial"/>
+          <w:color w:val="49535B"/>
+          <w:sz w:val="23"/>
+          <w:szCs w:val="23"/>
+        </w:rPr>
+        <w:t>Certificate issuer data is different for</w:t>
+      </w:r>
+      <w:r>
+        <w:rPr>
+          <w:rFonts w:ascii="Courier New" w:hAnsi="Courier New" w:cs="Courier New"/>
+          <w:color w:val="49535B"/>
+          <w:sz w:val="23"/>
+          <w:szCs w:val="23"/>
+        </w:rPr>
+        <w:t> </w:t>
+      </w:r>
+      <w:r>
+        <w:rPr>
+          <w:rFonts w:ascii="Courier New" w:hAnsi="Courier New" w:cs="Courier New"/>
+          <w:color w:val="70AD47" w:themeColor="accent6"/>
+          <w:sz w:val="23"/>
+          <w:szCs w:val="23"/>
+        </w:rPr>
+        <w:t>5.61.34[.]51</w:t>
+      </w:r>
+      <w:r>
+        <w:rPr>
+          <w:rFonts w:ascii="Arial" w:hAnsi="Arial" w:cs="Arial"/>
+          <w:color w:val="49535B"/>
+          <w:sz w:val="23"/>
+          <w:szCs w:val="23"/>
+          <w:lang w:val="en-US"/>
+        </w:rPr>
+        <w:t>:</w:t>
+      </w:r>
+    </w:p>
+    <w:p>
+      <w:pPr>
+        <w:pStyle w:val="NormalWeb"/>
+        <w:shd w:val="clear" w:color="auto" w:fill="FFFFFF"/>
+        <w:spacing w:before="0" w:beforeAutospacing="0"/>
+        <w:rPr>
+          <w:rFonts w:ascii="Arial" w:hAnsi="Arial" w:cs="Arial"/>
+          <w:color w:val="49535B"/>
+          <w:sz w:val="23"/>
+          <w:szCs w:val="23"/>
+          <w:lang w:val="en-US"/>
+        </w:rPr>
+      </w:pPr>
+      <w:r>
+        <w:rPr>
+          <w:rFonts w:ascii="Arial" w:hAnsi="Arial" w:cs="Arial"/>
+          <w:noProof/>
+          <w:color w:val="49535B"/>
+          <w:sz w:val="23"/>
+          <w:szCs w:val="23"/>
+          <w:lang w:val="en-US"/>
+        </w:rPr>
+        <w:drawing>
+          <wp:inline distT="0" distB="0" distL="0" distR="0" wp14:anchorId="7722F820" wp14:editId="4B03CB9F">
+            <wp:extent cx="5943600" cy="956945"/>
+            <wp:effectExtent l="0" t="0" r="0" b="0"/>
+            <wp:docPr id="35" name="Picture 35" descr="Text&#10;&#10;Description automatically generated"/>
+            <wp:cNvGraphicFramePr>
+              <a:graphicFrameLocks xmlns:a="http://schemas.openxmlformats.org/drawingml/2006/main" noChangeAspect="1"/>
+            </wp:cNvGraphicFramePr>
+            <a:graphic xmlns:a="http://schemas.openxmlformats.org/drawingml/2006/main">
+              <a:graphicData uri="http://schemas.openxmlformats.org/drawingml/2006/picture">
+                <pic:pic xmlns:pic="http://schemas.openxmlformats.org/drawingml/2006/picture">
+                  <pic:nvPicPr>
+                    <pic:cNvPr id="35" name="Picture 35" descr="Text&#10;&#10;Description automatically generated"/>
+                    <pic:cNvPicPr/>
+                  </pic:nvPicPr>
+                  <pic:blipFill>
+                    <a:blip r:embed="rId36">
+                      <a:extLst>
+                        <a:ext uri="{28A0092B-C50C-407E-A947-70E740481C1C}">
+                          <a14:useLocalDpi xmlns:a14="http://schemas.microsoft.com/office/drawing/2010/main" val="0"/>
+                        </a:ext>
+                      </a:extLst>
+                    </a:blip>
+                    <a:stretch>
+                      <a:fillRect/>
+                    </a:stretch>
+                  </pic:blipFill>
+                  <pic:spPr>
+                    <a:xfrm>
+                      <a:off x="0" y="0"/>
+                      <a:ext cx="5943600" cy="956945"/>
+                    </a:xfrm>
+                    <a:prstGeom prst="rect">
+                      <a:avLst/>
+                    </a:prstGeom>
+                  </pic:spPr>
+                </pic:pic>
+              </a:graphicData>
+            </a:graphic>
+          </wp:inline>
+        </w:drawing>
+      </w:r>
+    </w:p>
+    <w:p>
+      <w:pPr>
+        <w:pStyle w:val="NormalWeb"/>
+        <w:shd w:val="clear" w:color="auto" w:fill="FFFFFF"/>
+        <w:spacing w:before="0" w:beforeAutospacing="0"/>
+        <w:rPr>
+          <w:rFonts w:ascii="Arial" w:hAnsi="Arial" w:cs="Arial"/>
+          <w:color w:val="49535B"/>
+          <w:sz w:val="23"/>
+          <w:szCs w:val="23"/>
+        </w:rPr>
+      </w:pPr>
+      <w:r>
+        <w:rPr>
+          <w:rFonts w:ascii="Arial" w:hAnsi="Arial" w:cs="Arial"/>
+          <w:color w:val="49535B"/>
+          <w:sz w:val="23"/>
+          <w:szCs w:val="23"/>
+          <w:lang w:val="en-US"/>
+        </w:rPr>
+        <w:t>B</w:t>
+      </w:r>
+      <w:r>
+        <w:rPr>
+          <w:rFonts w:ascii="Arial" w:hAnsi="Arial" w:cs="Arial"/>
+          <w:color w:val="49535B"/>
+          <w:sz w:val="23"/>
+          <w:szCs w:val="23"/>
+        </w:rPr>
+        <w:t>ut it follows a similar style:</w:t>
+      </w:r>
+    </w:p>
+    <w:p>
+      <w:pPr>
+        <w:numPr>
+          <w:ilvl w:val="0"/>
+          <w:numId w:val="17"/>
+        </w:numPr>
+        <w:shd w:val="clear" w:color="auto" w:fill="FFFFFF"/>
+        <w:spacing w:before="100" w:beforeAutospacing="1" w:after="150"/>
+        <w:rPr>
+          <w:rFonts w:ascii="Arial" w:hAnsi="Arial" w:cs="Arial"/>
+          <w:color w:val="49535B"/>
+          <w:sz w:val="23"/>
+          <w:szCs w:val="23"/>
+        </w:rPr>
+      </w:pPr>
+      <w:r>
+        <w:rPr>
+          <w:rFonts w:ascii="Arial" w:hAnsi="Arial" w:cs="Arial"/>
+          <w:color w:val="49535B"/>
+          <w:sz w:val="23"/>
+          <w:szCs w:val="23"/>
+        </w:rPr>
+        <w:t>countryName=</w:t>
+      </w:r>
+      <w:r>
+        <w:rPr>
+          <w:rStyle w:val="Strong"/>
+          <w:rFonts w:ascii="Arial" w:eastAsiaTheme="majorEastAsia" w:hAnsi="Arial" w:cs="Arial"/>
+          <w:color w:val="49535B"/>
+          <w:sz w:val="23"/>
+          <w:szCs w:val="23"/>
+        </w:rPr>
+        <w:t>MU</w:t>
+      </w:r>
+    </w:p>
+    <w:p>
+      <w:pPr>
+        <w:numPr>
+          <w:ilvl w:val="0"/>
+          <w:numId w:val="17"/>
+        </w:numPr>
+        <w:shd w:val="clear" w:color="auto" w:fill="FFFFFF"/>
+        <w:spacing w:before="100" w:beforeAutospacing="1" w:after="150"/>
+        <w:rPr>
+          <w:rFonts w:ascii="Arial" w:hAnsi="Arial" w:cs="Arial"/>
+          <w:color w:val="49535B"/>
+          <w:sz w:val="23"/>
+          <w:szCs w:val="23"/>
+        </w:rPr>
+      </w:pPr>
+      <w:r>
+        <w:rPr>
+          <w:rFonts w:ascii="Arial" w:hAnsi="Arial" w:cs="Arial"/>
+          <w:color w:val="49535B"/>
+          <w:sz w:val="23"/>
+          <w:szCs w:val="23"/>
+        </w:rPr>
+        <w:t>localityName=</w:t>
+      </w:r>
+      <w:r>
+        <w:rPr>
+          <w:rStyle w:val="Strong"/>
+          <w:rFonts w:ascii="Arial" w:eastAsiaTheme="majorEastAsia" w:hAnsi="Arial" w:cs="Arial"/>
+          <w:color w:val="49535B"/>
+          <w:sz w:val="23"/>
+          <w:szCs w:val="23"/>
+        </w:rPr>
+        <w:t>Port Louis</w:t>
+      </w:r>
+    </w:p>
+    <w:p>
+      <w:pPr>
+        <w:numPr>
+          <w:ilvl w:val="0"/>
+          <w:numId w:val="17"/>
+        </w:numPr>
+        <w:shd w:val="clear" w:color="auto" w:fill="FFFFFF"/>
+        <w:spacing w:before="100" w:beforeAutospacing="1" w:after="150"/>
+        <w:rPr>
+          <w:rFonts w:ascii="Arial" w:hAnsi="Arial" w:cs="Arial"/>
+          <w:color w:val="49535B"/>
+          <w:sz w:val="23"/>
+          <w:szCs w:val="23"/>
+        </w:rPr>
+      </w:pPr>
+      <w:r>
+        <w:rPr>
+          <w:rFonts w:ascii="Arial" w:hAnsi="Arial" w:cs="Arial"/>
+          <w:color w:val="49535B"/>
+          <w:sz w:val="23"/>
+          <w:szCs w:val="23"/>
+        </w:rPr>
+        <w:t>organizationName=</w:t>
+      </w:r>
+      <w:r>
+        <w:rPr>
+          <w:rStyle w:val="Strong"/>
+          <w:rFonts w:ascii="Arial" w:eastAsiaTheme="majorEastAsia" w:hAnsi="Arial" w:cs="Arial"/>
+          <w:color w:val="49535B"/>
+          <w:sz w:val="23"/>
+          <w:szCs w:val="23"/>
+        </w:rPr>
+        <w:t>Ppoffi Sourinop Cooperative</w:t>
+      </w:r>
+    </w:p>
+    <w:p>
+      <w:pPr>
+        <w:numPr>
+          <w:ilvl w:val="0"/>
+          <w:numId w:val="17"/>
+        </w:numPr>
+        <w:shd w:val="clear" w:color="auto" w:fill="FFFFFF"/>
+        <w:spacing w:before="100" w:beforeAutospacing="1" w:after="150"/>
+        <w:rPr>
+          <w:rFonts w:ascii="Arial" w:hAnsi="Arial" w:cs="Arial"/>
+          <w:color w:val="49535B"/>
+          <w:sz w:val="23"/>
+          <w:szCs w:val="23"/>
+        </w:rPr>
+      </w:pPr>
+      <w:r>
+        <w:rPr>
+          <w:rFonts w:ascii="Arial" w:hAnsi="Arial" w:cs="Arial"/>
+          <w:color w:val="49535B"/>
+          <w:sz w:val="23"/>
+          <w:szCs w:val="23"/>
+        </w:rPr>
+        <w:t>organizationalUnitName=</w:t>
+      </w:r>
+      <w:r>
+        <w:rPr>
+          <w:rStyle w:val="Strong"/>
+          <w:rFonts w:ascii="Arial" w:eastAsiaTheme="majorEastAsia" w:hAnsi="Arial" w:cs="Arial"/>
+          <w:color w:val="49535B"/>
+          <w:sz w:val="23"/>
+          <w:szCs w:val="23"/>
+        </w:rPr>
+        <w:t>ipeepstha and thicioi</w:t>
+      </w:r>
+    </w:p>
+    <w:p>
+      <w:pPr>
+        <w:numPr>
+          <w:ilvl w:val="0"/>
+          <w:numId w:val="17"/>
+        </w:numPr>
+        <w:shd w:val="clear" w:color="auto" w:fill="FFFFFF"/>
+        <w:spacing w:before="100" w:beforeAutospacing="1" w:after="100" w:afterAutospacing="1"/>
+        <w:rPr>
+          <w:rFonts w:ascii="Arial" w:hAnsi="Arial" w:cs="Arial"/>
+          <w:color w:val="49535B"/>
+          <w:sz w:val="23"/>
+          <w:szCs w:val="23"/>
+        </w:rPr>
+      </w:pPr>
+      <w:r>
+        <w:rPr>
+          <w:rFonts w:ascii="Arial" w:hAnsi="Arial" w:cs="Arial"/>
+          <w:color w:val="49535B"/>
+          <w:sz w:val="23"/>
+          <w:szCs w:val="23"/>
+        </w:rPr>
+        <w:t>commonName=</w:t>
+      </w:r>
+      <w:r>
+        <w:rPr>
+          <w:rStyle w:val="Strong"/>
+          <w:rFonts w:ascii="Arial" w:eastAsiaTheme="majorEastAsia" w:hAnsi="Arial" w:cs="Arial"/>
+          <w:color w:val="49535B"/>
+          <w:sz w:val="23"/>
+          <w:szCs w:val="23"/>
+        </w:rPr>
+        <w:t>plledsaprell.Byargt9wailen.voting</w:t>
+      </w:r>
+    </w:p>
+    <w:p>
+      <w:pPr>
+        <w:shd w:val="clear" w:color="auto" w:fill="FFFFFF"/>
+        <w:spacing w:after="100" w:afterAutospacing="1"/>
+        <w:rPr>
+          <w:rFonts w:ascii="Arial" w:hAnsi="Arial" w:cs="Arial"/>
+          <w:color w:val="49535B"/>
+          <w:sz w:val="23"/>
+          <w:szCs w:val="23"/>
+        </w:rPr>
+      </w:pPr>
+    </w:p>
+    <w:p>
+      <w:pPr>
+        <w:shd w:val="clear" w:color="auto" w:fill="FFFFFF"/>
+        <w:spacing w:after="100" w:afterAutospacing="1"/>
+        <w:rPr>
+          <w:rFonts w:ascii="Arial" w:hAnsi="Arial" w:cs="Arial"/>
+          <w:color w:val="49535B"/>
+          <w:sz w:val="23"/>
+          <w:szCs w:val="23"/>
+        </w:rPr>
+      </w:pPr>
+      <w:r>
+        <w:rPr>
+          <w:rFonts w:ascii="Arial" w:hAnsi="Arial" w:cs="Arial"/>
+          <w:color w:val="49535B"/>
+          <w:sz w:val="23"/>
+          <w:szCs w:val="23"/>
+        </w:rPr>
+        <w:t xml:space="preserve">This type of issuer data is commonly seen for </w:t>
+      </w:r>
+      <w:r>
+        <w:rPr>
+          <w:rFonts w:ascii="Arial" w:hAnsi="Arial" w:cs="Arial"/>
+          <w:b/>
+          <w:bCs/>
+          <w:color w:val="49535B"/>
+          <w:sz w:val="23"/>
+          <w:szCs w:val="23"/>
+        </w:rPr>
+        <w:t>Dridex post-infection traffic</w:t>
+      </w:r>
+      <w:r>
+        <w:rPr>
+          <w:rFonts w:ascii="Arial" w:hAnsi="Arial" w:cs="Arial"/>
+          <w:color w:val="49535B"/>
+          <w:sz w:val="23"/>
+          <w:szCs w:val="23"/>
+        </w:rPr>
+        <w:t xml:space="preserve">. In our next example, </w:t>
+      </w:r>
+      <w:r>
+        <w:rPr>
+          <w:rFonts w:ascii="Arial" w:hAnsi="Arial" w:cs="Arial"/>
+          <w:color w:val="49535B"/>
+          <w:sz w:val="23"/>
+          <w:szCs w:val="23"/>
+          <w:lang w:val="en-US"/>
+        </w:rPr>
+        <w:t>we</w:t>
+      </w:r>
+      <w:r>
+        <w:rPr>
+          <w:rFonts w:ascii="Arial" w:hAnsi="Arial" w:cs="Arial"/>
+          <w:color w:val="49535B"/>
+          <w:sz w:val="23"/>
+          <w:szCs w:val="23"/>
+        </w:rPr>
+        <w:t xml:space="preserve"> can further practice reviewing certificate issuer data for </w:t>
+      </w:r>
+      <w:r>
+        <w:rPr>
+          <w:rFonts w:ascii="Arial" w:hAnsi="Arial" w:cs="Arial"/>
+          <w:b/>
+          <w:bCs/>
+          <w:color w:val="49535B"/>
+          <w:sz w:val="23"/>
+          <w:szCs w:val="23"/>
+        </w:rPr>
+        <w:t>Dridex</w:t>
+      </w:r>
+      <w:r>
+        <w:rPr>
+          <w:rFonts w:ascii="Arial" w:hAnsi="Arial" w:cs="Arial"/>
+          <w:color w:val="49535B"/>
+          <w:sz w:val="23"/>
+          <w:szCs w:val="23"/>
+        </w:rPr>
+        <w:t>.</w:t>
+      </w:r>
+    </w:p>
+    <w:p>
+      <w:r>
+        <w:br w:type="page"/>
+      </w:r>
+    </w:p>
+    <w:p/>
+    <w:p>
+      <w:pPr>
+        <w:shd w:val="clear" w:color="auto" w:fill="FFFFFF"/>
+        <w:spacing w:after="100" w:afterAutospacing="1"/>
+        <w:rPr>
+          <w:rFonts w:ascii="Arial" w:hAnsi="Arial" w:cs="Arial"/>
+          <w:color w:val="49535B"/>
+          <w:sz w:val="23"/>
+          <w:szCs w:val="23"/>
+        </w:rPr>
+      </w:pPr>
+    </w:p>
+    <w:p>
+      <w:pPr>
+        <w:pStyle w:val="Heading2"/>
+        <w:shd w:val="clear" w:color="auto" w:fill="FFFFFF"/>
+        <w:rPr>
+          <w:rFonts w:ascii="Arial" w:hAnsi="Arial" w:cs="Arial"/>
+          <w:b/>
+          <w:bCs/>
+          <w:color w:val="000000"/>
+          <w:sz w:val="32"/>
+          <w:szCs w:val="32"/>
+        </w:rPr>
+      </w:pPr>
+      <w:r>
+        <w:rPr>
+          <w:rFonts w:ascii="Arial" w:hAnsi="Arial" w:cs="Arial"/>
+          <w:b/>
+          <w:bCs/>
+          <w:color w:val="000000"/>
+          <w:sz w:val="32"/>
+          <w:szCs w:val="32"/>
+        </w:rPr>
+        <w:t>Example 5: Evaluation</w:t>
+      </w:r>
+    </w:p>
+    <w:p/>
+    <w:p>
+      <w:pPr>
+        <w:shd w:val="clear" w:color="auto" w:fill="FFFFFF"/>
+        <w:ind w:left="720"/>
+        <w:rPr>
+          <w:rFonts w:ascii="Arial" w:hAnsi="Arial" w:cs="Arial"/>
+          <w:color w:val="49535B"/>
+          <w:sz w:val="23"/>
+          <w:szCs w:val="23"/>
+        </w:rPr>
+      </w:pPr>
+    </w:p>
+    <w:p>
+      <w:pPr>
+        <w:shd w:val="clear" w:color="auto" w:fill="FFFFFF"/>
+        <w:spacing w:after="100" w:afterAutospacing="1"/>
+        <w:rPr>
+          <w:rFonts w:ascii="Arial" w:hAnsi="Arial" w:cs="Arial"/>
+          <w:color w:val="49535B"/>
+          <w:sz w:val="23"/>
+          <w:szCs w:val="23"/>
+        </w:rPr>
+      </w:pPr>
+    </w:p>
+    <w:p/>
+    <w:p>
+      <w:pPr>
+        <w:shd w:val="clear" w:color="auto" w:fill="FFFFFF"/>
+        <w:spacing w:after="100" w:afterAutospacing="1"/>
+        <w:rPr>
+          <w:rFonts w:ascii="Arial" w:hAnsi="Arial" w:cs="Arial"/>
+          <w:color w:val="49535B"/>
+          <w:sz w:val="23"/>
+          <w:szCs w:val="23"/>
+        </w:rPr>
+      </w:pPr>
+    </w:p>
+    <w:p>
+      <w:pPr>
+        <w:shd w:val="clear" w:color="auto" w:fill="FFFFFF"/>
+        <w:spacing w:after="100" w:afterAutospacing="1"/>
+        <w:rPr>
+          <w:rFonts w:ascii="Arial" w:hAnsi="Arial" w:cs="Arial"/>
+          <w:color w:val="49535B"/>
+          <w:sz w:val="23"/>
+          <w:szCs w:val="23"/>
+        </w:rPr>
+      </w:pPr>
+    </w:p>
+    <w:p>
+      <w:pPr>
+        <w:shd w:val="clear" w:color="auto" w:fill="FFFFFF"/>
+        <w:spacing w:before="100" w:beforeAutospacing="1" w:after="100" w:afterAutospacing="1"/>
+        <w:rPr>
+          <w:rFonts w:ascii="Arial" w:hAnsi="Arial" w:cs="Arial"/>
+          <w:color w:val="49535B"/>
+          <w:sz w:val="23"/>
+          <w:szCs w:val="23"/>
+        </w:rPr>
+      </w:pPr>
+    </w:p>
     <w:p/>
     <w:p>
       <w:pPr>
@@ -7517,6 +9748,155 @@
     </w:lvl>
   </w:abstractNum>
   <w:abstractNum w:abstractNumId="6" w15:restartNumberingAfterBreak="0">
+    <w:nsid w:val="26054A98"/>
+    <w:multiLevelType w:val="multilevel"/>
+    <w:tmpl w:val="DDC200FC"/>
+    <w:lvl w:ilvl="0">
+      <w:start w:val="1"/>
+      <w:numFmt w:val="bullet"/>
+      <w:lvlText w:val=""/>
+      <w:lvlJc w:val="left"/>
+      <w:pPr>
+        <w:tabs>
+          <w:tab w:val="num" w:pos="720"/>
+        </w:tabs>
+        <w:ind w:left="720" w:hanging="360"/>
+      </w:pPr>
+      <w:rPr>
+        <w:rFonts w:ascii="Symbol" w:hAnsi="Symbol" w:hint="default"/>
+        <w:sz w:val="20"/>
+      </w:rPr>
+    </w:lvl>
+    <w:lvl w:ilvl="1" w:tentative="1">
+      <w:start w:val="1"/>
+      <w:numFmt w:val="bullet"/>
+      <w:lvlText w:val=""/>
+      <w:lvlJc w:val="left"/>
+      <w:pPr>
+        <w:tabs>
+          <w:tab w:val="num" w:pos="1440"/>
+        </w:tabs>
+        <w:ind w:left="1440" w:hanging="360"/>
+      </w:pPr>
+      <w:rPr>
+        <w:rFonts w:ascii="Symbol" w:hAnsi="Symbol" w:hint="default"/>
+        <w:sz w:val="20"/>
+      </w:rPr>
+    </w:lvl>
+    <w:lvl w:ilvl="2" w:tentative="1">
+      <w:start w:val="1"/>
+      <w:numFmt w:val="bullet"/>
+      <w:lvlText w:val=""/>
+      <w:lvlJc w:val="left"/>
+      <w:pPr>
+        <w:tabs>
+          <w:tab w:val="num" w:pos="2160"/>
+        </w:tabs>
+        <w:ind w:left="2160" w:hanging="360"/>
+      </w:pPr>
+      <w:rPr>
+        <w:rFonts w:ascii="Symbol" w:hAnsi="Symbol" w:hint="default"/>
+        <w:sz w:val="20"/>
+      </w:rPr>
+    </w:lvl>
+    <w:lvl w:ilvl="3" w:tentative="1">
+      <w:start w:val="1"/>
+      <w:numFmt w:val="bullet"/>
+      <w:lvlText w:val=""/>
+      <w:lvlJc w:val="left"/>
+      <w:pPr>
+        <w:tabs>
+          <w:tab w:val="num" w:pos="2880"/>
+        </w:tabs>
+        <w:ind w:left="2880" w:hanging="360"/>
+      </w:pPr>
+      <w:rPr>
+        <w:rFonts w:ascii="Symbol" w:hAnsi="Symbol" w:hint="default"/>
+        <w:sz w:val="20"/>
+      </w:rPr>
+    </w:lvl>
+    <w:lvl w:ilvl="4" w:tentative="1">
+      <w:start w:val="1"/>
+      <w:numFmt w:val="bullet"/>
+      <w:lvlText w:val=""/>
+      <w:lvlJc w:val="left"/>
+      <w:pPr>
+        <w:tabs>
+          <w:tab w:val="num" w:pos="3600"/>
+        </w:tabs>
+        <w:ind w:left="3600" w:hanging="360"/>
+      </w:pPr>
+      <w:rPr>
+        <w:rFonts w:ascii="Symbol" w:hAnsi="Symbol" w:hint="default"/>
+        <w:sz w:val="20"/>
+      </w:rPr>
+    </w:lvl>
+    <w:lvl w:ilvl="5" w:tentative="1">
+      <w:start w:val="1"/>
+      <w:numFmt w:val="bullet"/>
+      <w:lvlText w:val=""/>
+      <w:lvlJc w:val="left"/>
+      <w:pPr>
+        <w:tabs>
+          <w:tab w:val="num" w:pos="4320"/>
+        </w:tabs>
+        <w:ind w:left="4320" w:hanging="360"/>
+      </w:pPr>
+      <w:rPr>
+        <w:rFonts w:ascii="Symbol" w:hAnsi="Symbol" w:hint="default"/>
+        <w:sz w:val="20"/>
+      </w:rPr>
+    </w:lvl>
+    <w:lvl w:ilvl="6" w:tentative="1">
+      <w:start w:val="1"/>
+      <w:numFmt w:val="bullet"/>
+      <w:lvlText w:val=""/>
+      <w:lvlJc w:val="left"/>
+      <w:pPr>
+        <w:tabs>
+          <w:tab w:val="num" w:pos="5040"/>
+        </w:tabs>
+        <w:ind w:left="5040" w:hanging="360"/>
+      </w:pPr>
+      <w:rPr>
+        <w:rFonts w:ascii="Symbol" w:hAnsi="Symbol" w:hint="default"/>
+        <w:sz w:val="20"/>
+      </w:rPr>
+    </w:lvl>
+    <w:lvl w:ilvl="7" w:tentative="1">
+      <w:start w:val="1"/>
+      <w:numFmt w:val="bullet"/>
+      <w:lvlText w:val=""/>
+      <w:lvlJc w:val="left"/>
+      <w:pPr>
+        <w:tabs>
+          <w:tab w:val="num" w:pos="5760"/>
+        </w:tabs>
+        <w:ind w:left="5760" w:hanging="360"/>
+      </w:pPr>
+      <w:rPr>
+        <w:rFonts w:ascii="Symbol" w:hAnsi="Symbol" w:hint="default"/>
+        <w:sz w:val="20"/>
+      </w:rPr>
+    </w:lvl>
+    <w:lvl w:ilvl="8" w:tentative="1">
+      <w:start w:val="1"/>
+      <w:numFmt w:val="bullet"/>
+      <w:lvlText w:val=""/>
+      <w:lvlJc w:val="left"/>
+      <w:pPr>
+        <w:tabs>
+          <w:tab w:val="num" w:pos="6480"/>
+        </w:tabs>
+        <w:ind w:left="6480" w:hanging="360"/>
+      </w:pPr>
+      <w:rPr>
+        <w:rFonts w:ascii="Symbol" w:hAnsi="Symbol" w:hint="default"/>
+        <w:sz w:val="20"/>
+      </w:rPr>
+    </w:lvl>
+  </w:abstractNum>
+  <w:abstractNum w:abstractNumId="7" w15:restartNumberingAfterBreak="0">
     <w:nsid w:val="342A7EF8"/>
     <w:multiLevelType w:val="multilevel"/>
     <w:tmpl w:val="7DBACCC4"/>
@@ -7665,7 +10045,156 @@
       </w:rPr>
     </w:lvl>
   </w:abstractNum>
-  <w:abstractNum w:abstractNumId="7" w15:restartNumberingAfterBreak="0">
+  <w:abstractNum w:abstractNumId="8" w15:restartNumberingAfterBreak="0">
+    <w:nsid w:val="3DB21D33"/>
+    <w:multiLevelType w:val="multilevel"/>
+    <w:tmpl w:val="C5223A46"/>
+    <w:lvl w:ilvl="0">
+      <w:start w:val="1"/>
+      <w:numFmt w:val="bullet"/>
+      <w:lvlText w:val=""/>
+      <w:lvlJc w:val="left"/>
+      <w:pPr>
+        <w:tabs>
+          <w:tab w:val="num" w:pos="720"/>
+        </w:tabs>
+        <w:ind w:left="720" w:hanging="360"/>
+      </w:pPr>
+      <w:rPr>
+        <w:rFonts w:ascii="Symbol" w:hAnsi="Symbol" w:hint="default"/>
+        <w:sz w:val="20"/>
+      </w:rPr>
+    </w:lvl>
+    <w:lvl w:ilvl="1" w:tentative="1">
+      <w:start w:val="1"/>
+      <w:numFmt w:val="bullet"/>
+      <w:lvlText w:val=""/>
+      <w:lvlJc w:val="left"/>
+      <w:pPr>
+        <w:tabs>
+          <w:tab w:val="num" w:pos="1440"/>
+        </w:tabs>
+        <w:ind w:left="1440" w:hanging="360"/>
+      </w:pPr>
+      <w:rPr>
+        <w:rFonts w:ascii="Symbol" w:hAnsi="Symbol" w:hint="default"/>
+        <w:sz w:val="20"/>
+      </w:rPr>
+    </w:lvl>
+    <w:lvl w:ilvl="2" w:tentative="1">
+      <w:start w:val="1"/>
+      <w:numFmt w:val="bullet"/>
+      <w:lvlText w:val=""/>
+      <w:lvlJc w:val="left"/>
+      <w:pPr>
+        <w:tabs>
+          <w:tab w:val="num" w:pos="2160"/>
+        </w:tabs>
+        <w:ind w:left="2160" w:hanging="360"/>
+      </w:pPr>
+      <w:rPr>
+        <w:rFonts w:ascii="Symbol" w:hAnsi="Symbol" w:hint="default"/>
+        <w:sz w:val="20"/>
+      </w:rPr>
+    </w:lvl>
+    <w:lvl w:ilvl="3" w:tentative="1">
+      <w:start w:val="1"/>
+      <w:numFmt w:val="bullet"/>
+      <w:lvlText w:val=""/>
+      <w:lvlJc w:val="left"/>
+      <w:pPr>
+        <w:tabs>
+          <w:tab w:val="num" w:pos="2880"/>
+        </w:tabs>
+        <w:ind w:left="2880" w:hanging="360"/>
+      </w:pPr>
+      <w:rPr>
+        <w:rFonts w:ascii="Symbol" w:hAnsi="Symbol" w:hint="default"/>
+        <w:sz w:val="20"/>
+      </w:rPr>
+    </w:lvl>
+    <w:lvl w:ilvl="4" w:tentative="1">
+      <w:start w:val="1"/>
+      <w:numFmt w:val="bullet"/>
+      <w:lvlText w:val=""/>
+      <w:lvlJc w:val="left"/>
+      <w:pPr>
+        <w:tabs>
+          <w:tab w:val="num" w:pos="3600"/>
+        </w:tabs>
+        <w:ind w:left="3600" w:hanging="360"/>
+      </w:pPr>
+      <w:rPr>
+        <w:rFonts w:ascii="Symbol" w:hAnsi="Symbol" w:hint="default"/>
+        <w:sz w:val="20"/>
+      </w:rPr>
+    </w:lvl>
+    <w:lvl w:ilvl="5" w:tentative="1">
+      <w:start w:val="1"/>
+      <w:numFmt w:val="bullet"/>
+      <w:lvlText w:val=""/>
+      <w:lvlJc w:val="left"/>
+      <w:pPr>
+        <w:tabs>
+          <w:tab w:val="num" w:pos="4320"/>
+        </w:tabs>
+        <w:ind w:left="4320" w:hanging="360"/>
+      </w:pPr>
+      <w:rPr>
+        <w:rFonts w:ascii="Symbol" w:hAnsi="Symbol" w:hint="default"/>
+        <w:sz w:val="20"/>
+      </w:rPr>
+    </w:lvl>
+    <w:lvl w:ilvl="6" w:tentative="1">
+      <w:start w:val="1"/>
+      <w:numFmt w:val="bullet"/>
+      <w:lvlText w:val=""/>
+      <w:lvlJc w:val="left"/>
+      <w:pPr>
+        <w:tabs>
+          <w:tab w:val="num" w:pos="5040"/>
+        </w:tabs>
+        <w:ind w:left="5040" w:hanging="360"/>
+      </w:pPr>
+      <w:rPr>
+        <w:rFonts w:ascii="Symbol" w:hAnsi="Symbol" w:hint="default"/>
+        <w:sz w:val="20"/>
+      </w:rPr>
+    </w:lvl>
+    <w:lvl w:ilvl="7" w:tentative="1">
+      <w:start w:val="1"/>
+      <w:numFmt w:val="bullet"/>
+      <w:lvlText w:val=""/>
+      <w:lvlJc w:val="left"/>
+      <w:pPr>
+        <w:tabs>
+          <w:tab w:val="num" w:pos="5760"/>
+        </w:tabs>
+        <w:ind w:left="5760" w:hanging="360"/>
+      </w:pPr>
+      <w:rPr>
+        <w:rFonts w:ascii="Symbol" w:hAnsi="Symbol" w:hint="default"/>
+        <w:sz w:val="20"/>
+      </w:rPr>
+    </w:lvl>
+    <w:lvl w:ilvl="8" w:tentative="1">
+      <w:start w:val="1"/>
+      <w:numFmt w:val="bullet"/>
+      <w:lvlText w:val=""/>
+      <w:lvlJc w:val="left"/>
+      <w:pPr>
+        <w:tabs>
+          <w:tab w:val="num" w:pos="6480"/>
+        </w:tabs>
+        <w:ind w:left="6480" w:hanging="360"/>
+      </w:pPr>
+      <w:rPr>
+        <w:rFonts w:ascii="Symbol" w:hAnsi="Symbol" w:hint="default"/>
+        <w:sz w:val="20"/>
+      </w:rPr>
+    </w:lvl>
+  </w:abstractNum>
+  <w:abstractNum w:abstractNumId="9" w15:restartNumberingAfterBreak="0">
     <w:nsid w:val="453415D9"/>
     <w:multiLevelType w:val="multilevel"/>
     <w:tmpl w:val="CEA40DA8"/>
@@ -7814,7 +10343,7 @@
       </w:rPr>
     </w:lvl>
   </w:abstractNum>
-  <w:abstractNum w:abstractNumId="8" w15:restartNumberingAfterBreak="0">
+  <w:abstractNum w:abstractNumId="10" w15:restartNumberingAfterBreak="0">
     <w:nsid w:val="45D7017A"/>
     <w:multiLevelType w:val="multilevel"/>
     <w:tmpl w:val="92B6CA52"/>
@@ -7963,7 +10492,7 @@
       </w:rPr>
     </w:lvl>
   </w:abstractNum>
-  <w:abstractNum w:abstractNumId="9" w15:restartNumberingAfterBreak="0">
+  <w:abstractNum w:abstractNumId="11" w15:restartNumberingAfterBreak="0">
     <w:nsid w:val="594323E6"/>
     <w:multiLevelType w:val="hybridMultilevel"/>
     <w:tmpl w:val="F398AF36"/>
@@ -8076,7 +10605,7 @@
       </w:rPr>
     </w:lvl>
   </w:abstractNum>
-  <w:abstractNum w:abstractNumId="10" w15:restartNumberingAfterBreak="0">
+  <w:abstractNum w:abstractNumId="12" w15:restartNumberingAfterBreak="0">
     <w:nsid w:val="60C065F1"/>
     <w:multiLevelType w:val="multilevel"/>
     <w:tmpl w:val="43ACA59E"/>
@@ -8225,7 +10754,156 @@
       </w:rPr>
     </w:lvl>
   </w:abstractNum>
-  <w:abstractNum w:abstractNumId="11" w15:restartNumberingAfterBreak="0">
+  <w:abstractNum w:abstractNumId="13" w15:restartNumberingAfterBreak="0">
+    <w:nsid w:val="630B7949"/>
+    <w:multiLevelType w:val="multilevel"/>
+    <w:tmpl w:val="706A0CA6"/>
+    <w:lvl w:ilvl="0">
+      <w:start w:val="1"/>
+      <w:numFmt w:val="bullet"/>
+      <w:lvlText w:val=""/>
+      <w:lvlJc w:val="left"/>
+      <w:pPr>
+        <w:tabs>
+          <w:tab w:val="num" w:pos="720"/>
+        </w:tabs>
+        <w:ind w:left="720" w:hanging="360"/>
+      </w:pPr>
+      <w:rPr>
+        <w:rFonts w:ascii="Symbol" w:hAnsi="Symbol" w:hint="default"/>
+        <w:sz w:val="20"/>
+      </w:rPr>
+    </w:lvl>
+    <w:lvl w:ilvl="1" w:tentative="1">
+      <w:start w:val="1"/>
+      <w:numFmt w:val="bullet"/>
+      <w:lvlText w:val=""/>
+      <w:lvlJc w:val="left"/>
+      <w:pPr>
+        <w:tabs>
+          <w:tab w:val="num" w:pos="1440"/>
+        </w:tabs>
+        <w:ind w:left="1440" w:hanging="360"/>
+      </w:pPr>
+      <w:rPr>
+        <w:rFonts w:ascii="Symbol" w:hAnsi="Symbol" w:hint="default"/>
+        <w:sz w:val="20"/>
+      </w:rPr>
+    </w:lvl>
+    <w:lvl w:ilvl="2" w:tentative="1">
+      <w:start w:val="1"/>
+      <w:numFmt w:val="bullet"/>
+      <w:lvlText w:val=""/>
+      <w:lvlJc w:val="left"/>
+      <w:pPr>
+        <w:tabs>
+          <w:tab w:val="num" w:pos="2160"/>
+        </w:tabs>
+        <w:ind w:left="2160" w:hanging="360"/>
+      </w:pPr>
+      <w:rPr>
+        <w:rFonts w:ascii="Symbol" w:hAnsi="Symbol" w:hint="default"/>
+        <w:sz w:val="20"/>
+      </w:rPr>
+    </w:lvl>
+    <w:lvl w:ilvl="3" w:tentative="1">
+      <w:start w:val="1"/>
+      <w:numFmt w:val="bullet"/>
+      <w:lvlText w:val=""/>
+      <w:lvlJc w:val="left"/>
+      <w:pPr>
+        <w:tabs>
+          <w:tab w:val="num" w:pos="2880"/>
+        </w:tabs>
+        <w:ind w:left="2880" w:hanging="360"/>
+      </w:pPr>
+      <w:rPr>
+        <w:rFonts w:ascii="Symbol" w:hAnsi="Symbol" w:hint="default"/>
+        <w:sz w:val="20"/>
+      </w:rPr>
+    </w:lvl>
+    <w:lvl w:ilvl="4" w:tentative="1">
+      <w:start w:val="1"/>
+      <w:numFmt w:val="bullet"/>
+      <w:lvlText w:val=""/>
+      <w:lvlJc w:val="left"/>
+      <w:pPr>
+        <w:tabs>
+          <w:tab w:val="num" w:pos="3600"/>
+        </w:tabs>
+        <w:ind w:left="3600" w:hanging="360"/>
+      </w:pPr>
+      <w:rPr>
+        <w:rFonts w:ascii="Symbol" w:hAnsi="Symbol" w:hint="default"/>
+        <w:sz w:val="20"/>
+      </w:rPr>
+    </w:lvl>
+    <w:lvl w:ilvl="5" w:tentative="1">
+      <w:start w:val="1"/>
+      <w:numFmt w:val="bullet"/>
+      <w:lvlText w:val=""/>
+      <w:lvlJc w:val="left"/>
+      <w:pPr>
+        <w:tabs>
+          <w:tab w:val="num" w:pos="4320"/>
+        </w:tabs>
+        <w:ind w:left="4320" w:hanging="360"/>
+      </w:pPr>
+      <w:rPr>
+        <w:rFonts w:ascii="Symbol" w:hAnsi="Symbol" w:hint="default"/>
+        <w:sz w:val="20"/>
+      </w:rPr>
+    </w:lvl>
+    <w:lvl w:ilvl="6" w:tentative="1">
+      <w:start w:val="1"/>
+      <w:numFmt w:val="bullet"/>
+      <w:lvlText w:val=""/>
+      <w:lvlJc w:val="left"/>
+      <w:pPr>
+        <w:tabs>
+          <w:tab w:val="num" w:pos="5040"/>
+        </w:tabs>
+        <w:ind w:left="5040" w:hanging="360"/>
+      </w:pPr>
+      <w:rPr>
+        <w:rFonts w:ascii="Symbol" w:hAnsi="Symbol" w:hint="default"/>
+        <w:sz w:val="20"/>
+      </w:rPr>
+    </w:lvl>
+    <w:lvl w:ilvl="7" w:tentative="1">
+      <w:start w:val="1"/>
+      <w:numFmt w:val="bullet"/>
+      <w:lvlText w:val=""/>
+      <w:lvlJc w:val="left"/>
+      <w:pPr>
+        <w:tabs>
+          <w:tab w:val="num" w:pos="5760"/>
+        </w:tabs>
+        <w:ind w:left="5760" w:hanging="360"/>
+      </w:pPr>
+      <w:rPr>
+        <w:rFonts w:ascii="Symbol" w:hAnsi="Symbol" w:hint="default"/>
+        <w:sz w:val="20"/>
+      </w:rPr>
+    </w:lvl>
+    <w:lvl w:ilvl="8" w:tentative="1">
+      <w:start w:val="1"/>
+      <w:numFmt w:val="bullet"/>
+      <w:lvlText w:val=""/>
+      <w:lvlJc w:val="left"/>
+      <w:pPr>
+        <w:tabs>
+          <w:tab w:val="num" w:pos="6480"/>
+        </w:tabs>
+        <w:ind w:left="6480" w:hanging="360"/>
+      </w:pPr>
+      <w:rPr>
+        <w:rFonts w:ascii="Symbol" w:hAnsi="Symbol" w:hint="default"/>
+        <w:sz w:val="20"/>
+      </w:rPr>
+    </w:lvl>
+  </w:abstractNum>
+  <w:abstractNum w:abstractNumId="14" w15:restartNumberingAfterBreak="0">
     <w:nsid w:val="65054B97"/>
     <w:multiLevelType w:val="hybridMultilevel"/>
     <w:tmpl w:val="C8B0B9F0"/>
@@ -8314,7 +10992,7 @@
       </w:pPr>
     </w:lvl>
   </w:abstractNum>
-  <w:abstractNum w:abstractNumId="12" w15:restartNumberingAfterBreak="0">
+  <w:abstractNum w:abstractNumId="15" w15:restartNumberingAfterBreak="0">
     <w:nsid w:val="6B30679A"/>
     <w:multiLevelType w:val="multilevel"/>
     <w:tmpl w:val="9B54776A"/>
@@ -8463,7 +11141,7 @@
       </w:rPr>
     </w:lvl>
   </w:abstractNum>
-  <w:abstractNum w:abstractNumId="13" w15:restartNumberingAfterBreak="0">
+  <w:abstractNum w:abstractNumId="16" w15:restartNumberingAfterBreak="0">
     <w:nsid w:val="6F6D7649"/>
     <w:multiLevelType w:val="multilevel"/>
     <w:tmpl w:val="3B6E7C56"/>
@@ -8613,19 +11291,19 @@
     </w:lvl>
   </w:abstractNum>
   <w:num w:numId="1">
-    <w:abstractNumId w:val="13"/>
+    <w:abstractNumId w:val="16"/>
   </w:num>
   <w:num w:numId="2">
-    <w:abstractNumId w:val="8"/>
+    <w:abstractNumId w:val="10"/>
   </w:num>
   <w:num w:numId="3">
     <w:abstractNumId w:val="4"/>
   </w:num>
   <w:num w:numId="4">
-    <w:abstractNumId w:val="12"/>
+    <w:abstractNumId w:val="15"/>
   </w:num>
   <w:num w:numId="5">
-    <w:abstractNumId w:val="11"/>
+    <w:abstractNumId w:val="14"/>
   </w:num>
   <w:num w:numId="6">
     <w:abstractNumId w:val="0"/>
@@ -8634,7 +11312,7 @@
     <w:abstractNumId w:val="5"/>
   </w:num>
   <w:num w:numId="8">
-    <w:abstractNumId w:val="6"/>
+    <w:abstractNumId w:val="7"/>
   </w:num>
   <w:num w:numId="9">
     <w:abstractNumId w:val="1"/>
@@ -8643,16 +11321,25 @@
     <w:abstractNumId w:val="2"/>
   </w:num>
   <w:num w:numId="11">
-    <w:abstractNumId w:val="7"/>
+    <w:abstractNumId w:val="9"/>
   </w:num>
   <w:num w:numId="12">
     <w:abstractNumId w:val="3"/>
   </w:num>
   <w:num w:numId="13">
-    <w:abstractNumId w:val="10"/>
+    <w:abstractNumId w:val="12"/>
   </w:num>
   <w:num w:numId="14">
-    <w:abstractNumId w:val="9"/>
+    <w:abstractNumId w:val="11"/>
+  </w:num>
+  <w:num w:numId="15">
+    <w:abstractNumId w:val="13"/>
+  </w:num>
+  <w:num w:numId="16">
+    <w:abstractNumId w:val="8"/>
+  </w:num>
+  <w:num w:numId="17">
+    <w:abstractNumId w:val="6"/>
   </w:num>
 </w:numbering>
 </file>

</xml_diff>